<commit_message>
Se agrega TP3 y se hacen correcciones de los trabajos anteriores
</commit_message>
<xml_diff>
--- a/Práctico1/TP 1.docx
+++ b/Práctico1/TP 1.docx
@@ -1,6 +1,6 @@
 
 <file path=word/document.xml><?xml version="1.0" encoding="utf-8"?>
-<w:document xmlns:wpc="http://schemas.microsoft.com/office/word/2010/wordprocessingCanvas" xmlns:cx="http://schemas.microsoft.com/office/drawing/2014/chartex" xmlns:cx1="http://schemas.microsoft.com/office/drawing/2015/9/8/chartex" xmlns:mc="http://schemas.openxmlformats.org/markup-compatibility/2006" xmlns:o="urn:schemas-microsoft-com:office:office" xmlns:r="http://schemas.openxmlformats.org/officeDocument/2006/relationships" xmlns:m="http://schemas.openxmlformats.org/officeDocument/2006/math" xmlns:v="urn:schemas-microsoft-com:vml" xmlns:wp14="http://schemas.microsoft.com/office/word/2010/wordprocessingDrawing" xmlns:wp="http://schemas.openxmlformats.org/drawingml/2006/wordprocessingDrawing" xmlns:w10="urn:schemas-microsoft-com:office:word" xmlns:w="http://schemas.openxmlformats.org/wordprocessingml/2006/main" xmlns:w14="http://schemas.microsoft.com/office/word/2010/wordml" xmlns:w15="http://schemas.microsoft.com/office/word/2012/wordml" xmlns:w16se="http://schemas.microsoft.com/office/word/2015/wordml/symex" xmlns:wpg="http://schemas.microsoft.com/office/word/2010/wordprocessingGroup" xmlns:wpi="http://schemas.microsoft.com/office/word/2010/wordprocessingInk" xmlns:wne="http://schemas.microsoft.com/office/word/2006/wordml" xmlns:wps="http://schemas.microsoft.com/office/word/2010/wordprocessingShape" mc:Ignorable="w14 w15 w16se wp14">
+<w:document xmlns:wpc="http://schemas.microsoft.com/office/word/2010/wordprocessingCanvas" xmlns:mc="http://schemas.openxmlformats.org/markup-compatibility/2006" xmlns:o="urn:schemas-microsoft-com:office:office" xmlns:r="http://schemas.openxmlformats.org/officeDocument/2006/relationships" xmlns:m="http://schemas.openxmlformats.org/officeDocument/2006/math" xmlns:v="urn:schemas-microsoft-com:vml" xmlns:wp14="http://schemas.microsoft.com/office/word/2010/wordprocessingDrawing" xmlns:wp="http://schemas.openxmlformats.org/drawingml/2006/wordprocessingDrawing" xmlns:w10="urn:schemas-microsoft-com:office:word" xmlns:w="http://schemas.openxmlformats.org/wordprocessingml/2006/main" xmlns:w14="http://schemas.microsoft.com/office/word/2010/wordml" xmlns:w15="http://schemas.microsoft.com/office/word/2012/wordml" xmlns:wpg="http://schemas.microsoft.com/office/word/2010/wordprocessingGroup" xmlns:wpi="http://schemas.microsoft.com/office/word/2010/wordprocessingInk" xmlns:wne="http://schemas.microsoft.com/office/word/2006/wordml" xmlns:wps="http://schemas.microsoft.com/office/word/2010/wordprocessingShape" mc:Ignorable="w14 w15 wp14">
   <w:body>
     <w:p>
       <w:pPr>
@@ -125,6 +125,7 @@
             <w:r>
               <w:rPr>
                 <w:noProof/>
+                <w:lang w:val="es-AR" w:eastAsia="es-AR"/>
               </w:rPr>
               <w:drawing>
                 <wp:inline distT="0" distB="0" distL="0" distR="0" wp14:anchorId="19161647" wp14:editId="7F615A83">
@@ -473,8 +474,6 @@
                 <w:szCs w:val="20"/>
               </w:rPr>
             </w:pPr>
-            <w:bookmarkStart w:id="0" w:name="_GoBack"/>
-            <w:bookmarkEnd w:id="0"/>
           </w:p>
         </w:tc>
         <w:tc>
@@ -1133,6 +1132,7 @@
       <w:r>
         <w:rPr>
           <w:noProof/>
+          <w:lang w:val="es-AR" w:eastAsia="es-AR"/>
         </w:rPr>
         <w:drawing>
           <wp:inline distT="0" distB="0" distL="0" distR="0" wp14:anchorId="5B3492DC" wp14:editId="0AF2DD57">
@@ -1234,6 +1234,7 @@
           <w:szCs w:val="20"/>
           <w:lang w:val="es-AR" w:eastAsia="es-AR"/>
         </w:rPr>
+        <w:lastRenderedPageBreak/>
         <w:t>Es válid</w:t>
       </w:r>
       <w:r>
@@ -1272,6 +1273,7 @@
           <w:szCs w:val="20"/>
           <w:lang w:val="es-AR" w:eastAsia="es-AR"/>
         </w:rPr>
+        <w:lastRenderedPageBreak/>
         <w:t>No es válido, un identificador no puede comenzar por un número</w:t>
       </w:r>
       <w:r>
@@ -1659,6 +1661,7 @@
           <w:szCs w:val="20"/>
           <w:lang w:val="es-AR" w:eastAsia="es-AR"/>
         </w:rPr>
+        <w:lastRenderedPageBreak/>
         <w:t>No es válido, es una palabra reservada.</w:t>
       </w:r>
     </w:p>
@@ -1978,7 +1981,9 @@
       <w:r>
         <w:rPr>
           <w:noProof/>
-        </w:rPr>
+          <w:lang w:val="es-AR" w:eastAsia="es-AR"/>
+        </w:rPr>
+        <w:lastRenderedPageBreak/>
         <w:drawing>
           <wp:inline distT="0" distB="0" distL="0" distR="0" wp14:anchorId="2221F6CC" wp14:editId="2DF9BDE6">
             <wp:extent cx="3181350" cy="800100"/>
@@ -2105,6 +2110,7 @@
       <w:r>
         <w:rPr>
           <w:noProof/>
+          <w:lang w:val="es-AR" w:eastAsia="es-AR"/>
         </w:rPr>
         <w:drawing>
           <wp:inline distT="0" distB="0" distL="0" distR="0" wp14:anchorId="539772AA" wp14:editId="7416D8A5">
@@ -2183,6 +2189,7 @@
           <w:sz w:val="22"/>
           <w:szCs w:val="22"/>
         </w:rPr>
+        <w:lastRenderedPageBreak/>
         <w:t>X=30</w:t>
       </w:r>
     </w:p>
@@ -2255,6 +2262,7 @@
           <w:sz w:val="22"/>
           <w:szCs w:val="22"/>
         </w:rPr>
+        <w:lastRenderedPageBreak/>
         <w:t>X=8</w:t>
       </w:r>
     </w:p>
@@ -2397,6 +2405,7 @@
       <w:r>
         <w:rPr>
           <w:noProof/>
+          <w:lang w:val="es-AR" w:eastAsia="es-AR"/>
         </w:rPr>
         <w:drawing>
           <wp:inline distT="0" distB="0" distL="0" distR="0" wp14:anchorId="2B821992" wp14:editId="391BB19C">
@@ -2480,6 +2489,7 @@
           <w:sz w:val="22"/>
           <w:szCs w:val="22"/>
         </w:rPr>
+        <w:lastRenderedPageBreak/>
         <w:t>Tipo numérico</w:t>
       </w:r>
       <w:r>
@@ -2488,7 +2498,7 @@
           <w:sz w:val="22"/>
           <w:szCs w:val="22"/>
         </w:rPr>
-        <w:t xml:space="preserve"> int</w:t>
+        <w:t xml:space="preserve"> float</w:t>
       </w:r>
     </w:p>
     <w:p>
@@ -2720,6 +2730,7 @@
           <w:sz w:val="22"/>
           <w:szCs w:val="22"/>
         </w:rPr>
+        <w:lastRenderedPageBreak/>
         <w:t>Tipo numérico</w:t>
       </w:r>
       <w:r>
@@ -2987,6 +2998,7 @@
       <w:r>
         <w:rPr>
           <w:noProof/>
+          <w:lang w:val="es-AR" w:eastAsia="es-AR"/>
         </w:rPr>
         <w:drawing>
           <wp:inline distT="0" distB="0" distL="0" distR="0" wp14:anchorId="767970A8" wp14:editId="2BE3C5B5">
@@ -3070,6 +3082,7 @@
           <w:sz w:val="22"/>
           <w:szCs w:val="22"/>
         </w:rPr>
+        <w:lastRenderedPageBreak/>
         <w:t>Si es válida</w:t>
       </w:r>
     </w:p>
@@ -3389,6 +3402,7 @@
           <w:sz w:val="22"/>
           <w:szCs w:val="22"/>
         </w:rPr>
+        <w:lastRenderedPageBreak/>
         <w:t xml:space="preserve">Declara una variable de cada tipo de dato </w:t>
       </w:r>
       <w:r>
@@ -3422,6 +3436,7 @@
       <w:r>
         <w:rPr>
           <w:noProof/>
+          <w:lang w:val="es-AR" w:eastAsia="es-AR"/>
         </w:rPr>
         <w:drawing>
           <wp:inline distT="0" distB="0" distL="0" distR="0" wp14:anchorId="011A218F" wp14:editId="62861B34">
@@ -3462,6 +3477,7 @@
       <w:r>
         <w:rPr>
           <w:noProof/>
+          <w:lang w:val="es-AR" w:eastAsia="es-AR"/>
         </w:rPr>
         <w:drawing>
           <wp:inline distT="0" distB="0" distL="0" distR="0" wp14:anchorId="4DCE72D5" wp14:editId="04182BA0">
@@ -3627,7 +3643,7 @@
           <w:sz w:val="22"/>
           <w:szCs w:val="22"/>
         </w:rPr>
-        <w:t>var5=45&lt;30</w:t>
+        <w:t>var_bool=True</w:t>
       </w:r>
     </w:p>
     <w:p>
@@ -4253,6 +4269,7 @@
           <w:sz w:val="22"/>
           <w:szCs w:val="22"/>
         </w:rPr>
+        <w:lastRenderedPageBreak/>
         <w:t xml:space="preserve">Se puede obtener así, </w:t>
       </w:r>
       <w:r>
@@ -4336,6 +4353,7 @@
       <w:r>
         <w:rPr>
           <w:noProof/>
+          <w:lang w:val="es-AR" w:eastAsia="es-AR"/>
         </w:rPr>
         <w:drawing>
           <wp:anchor distT="0" distB="0" distL="114300" distR="114300" simplePos="0" relativeHeight="251658752" behindDoc="0" locked="0" layoutInCell="1" allowOverlap="1" wp14:anchorId="2BF1CB2F" wp14:editId="2EC642CC">
@@ -4382,6 +4400,7 @@
       <w:r>
         <w:rPr>
           <w:noProof/>
+          <w:lang w:val="es-AR" w:eastAsia="es-AR"/>
         </w:rPr>
         <w:drawing>
           <wp:inline distT="0" distB="0" distL="0" distR="0" wp14:anchorId="41D48667" wp14:editId="47E1A168">
@@ -5254,6 +5273,7 @@
       <w:r>
         <w:rPr>
           <w:noProof/>
+          <w:lang w:val="es-AR" w:eastAsia="es-AR"/>
         </w:rPr>
         <w:drawing>
           <wp:inline distT="0" distB="0" distL="0" distR="0" wp14:anchorId="6C138D92" wp14:editId="452B02B7">
@@ -5680,6 +5700,7 @@
       <w:r>
         <w:rPr>
           <w:noProof/>
+          <w:lang w:val="es-AR" w:eastAsia="es-AR"/>
         </w:rPr>
         <w:drawing>
           <wp:inline distT="0" distB="0" distL="0" distR="0" wp14:anchorId="5ED42996" wp14:editId="0C4C506A">
@@ -5734,6 +5755,7 @@
           <w:noProof/>
           <w:sz w:val="22"/>
           <w:szCs w:val="22"/>
+          <w:lang w:val="es-AR" w:eastAsia="es-AR"/>
         </w:rPr>
         <w:drawing>
           <wp:inline distT="0" distB="0" distL="0" distR="0">
@@ -5814,6 +5836,7 @@
       <w:r>
         <w:rPr>
           <w:noProof/>
+          <w:lang w:val="es-AR" w:eastAsia="es-AR"/>
         </w:rPr>
         <w:drawing>
           <wp:inline distT="0" distB="0" distL="0" distR="0" wp14:anchorId="484B3908" wp14:editId="08D7D3BB">
@@ -5988,6 +6011,7 @@
       <w:r>
         <w:rPr>
           <w:noProof/>
+          <w:lang w:val="es-AR" w:eastAsia="es-AR"/>
         </w:rPr>
         <w:drawing>
           <wp:inline distT="0" distB="0" distL="0" distR="0" wp14:anchorId="5AE26F05" wp14:editId="3BC9F499">
@@ -6469,6 +6493,7 @@
       <w:r>
         <w:rPr>
           <w:noProof/>
+          <w:lang w:val="es-AR" w:eastAsia="es-AR"/>
         </w:rPr>
         <w:drawing>
           <wp:inline distT="0" distB="0" distL="0" distR="0" wp14:anchorId="4DB96CFE" wp14:editId="5D973D30">
@@ -6696,7 +6721,7 @@
           <w:sz w:val="22"/>
           <w:szCs w:val="22"/>
         </w:rPr>
-        <w:t>False</w:t>
+        <w:t>True</w:t>
       </w:r>
     </w:p>
     <w:p>
@@ -6846,6 +6871,7 @@
       <w:r>
         <w:rPr>
           <w:noProof/>
+          <w:lang w:val="es-AR" w:eastAsia="es-AR"/>
         </w:rPr>
         <w:drawing>
           <wp:inline distT="0" distB="0" distL="0" distR="0" wp14:anchorId="0E135061" wp14:editId="15FF48F8">
@@ -7036,6 +7062,7 @@
       <w:r>
         <w:rPr>
           <w:noProof/>
+          <w:lang w:val="es-AR" w:eastAsia="es-AR"/>
         </w:rPr>
         <w:drawing>
           <wp:inline distT="0" distB="0" distL="0" distR="0" wp14:anchorId="7D9F209D" wp14:editId="5CB33506">
@@ -7170,6 +7197,7 @@
       <w:r>
         <w:rPr>
           <w:noProof/>
+          <w:lang w:val="es-AR" w:eastAsia="es-AR"/>
         </w:rPr>
         <w:drawing>
           <wp:inline distT="0" distB="0" distL="0" distR="0" wp14:anchorId="6206091C" wp14:editId="1C986086">
@@ -7286,6 +7314,7 @@
       <w:r>
         <w:rPr>
           <w:noProof/>
+          <w:lang w:val="es-AR" w:eastAsia="es-AR"/>
         </w:rPr>
         <w:drawing>
           <wp:inline distT="0" distB="0" distL="0" distR="0" wp14:anchorId="1CBBB6FE" wp14:editId="6867FE98">
@@ -7341,15 +7370,7 @@
           <w:sz w:val="22"/>
           <w:szCs w:val="22"/>
         </w:rPr>
-        <w:t>El color “amarillo”. Se puede acceder con: colores=[3</w:t>
-      </w:r>
-      <w:r>
-        <w:rPr>
-          <w:rFonts w:asciiTheme="minorHAnsi" w:hAnsiTheme="minorHAnsi" w:cstheme="minorHAnsi"/>
-          <w:sz w:val="22"/>
-          <w:szCs w:val="22"/>
-        </w:rPr>
-        <w:t>]</w:t>
+        <w:t>El color “amarillo”. Se puede acceder con: colores=[3]</w:t>
       </w:r>
     </w:p>
     <w:p>
@@ -7480,6 +7501,7 @@
       <w:r>
         <w:rPr>
           <w:noProof/>
+          <w:lang w:val="es-AR" w:eastAsia="es-AR"/>
         </w:rPr>
         <w:drawing>
           <wp:inline distT="0" distB="0" distL="0" distR="0" wp14:anchorId="789F02A1" wp14:editId="0734CC88">
@@ -7550,31 +7572,7 @@
           <w:sz w:val="22"/>
           <w:szCs w:val="22"/>
         </w:rPr>
-        <w:t>’</w:t>
-      </w:r>
-      <w:r>
-        <w:rPr>
-          <w:rFonts w:asciiTheme="minorHAnsi" w:hAnsiTheme="minorHAnsi" w:cstheme="minorHAnsi"/>
-          <w:sz w:val="22"/>
-          <w:szCs w:val="22"/>
-        </w:rPr>
-        <w:t>cinco</w:t>
-      </w:r>
-      <w:r>
-        <w:rPr>
-          <w:rFonts w:asciiTheme="minorHAnsi" w:hAnsiTheme="minorHAnsi" w:cstheme="minorHAnsi"/>
-          <w:sz w:val="22"/>
-          <w:szCs w:val="22"/>
-        </w:rPr>
-        <w:t>’</w:t>
-      </w:r>
-      <w:r>
-        <w:rPr>
-          <w:rFonts w:asciiTheme="minorHAnsi" w:hAnsiTheme="minorHAnsi" w:cstheme="minorHAnsi"/>
-          <w:sz w:val="22"/>
-          <w:szCs w:val="22"/>
-        </w:rPr>
-        <w:t>,</w:t>
+        <w:t>’cinco’,</w:t>
       </w:r>
       <w:r>
         <w:rPr>
@@ -7590,31 +7588,7 @@
           <w:sz w:val="22"/>
           <w:szCs w:val="22"/>
         </w:rPr>
-        <w:t>’</w:t>
-      </w:r>
-      <w:r>
-        <w:rPr>
-          <w:rFonts w:asciiTheme="minorHAnsi" w:hAnsiTheme="minorHAnsi" w:cstheme="minorHAnsi"/>
-          <w:sz w:val="22"/>
-          <w:szCs w:val="22"/>
-        </w:rPr>
-        <w:t>cuatro</w:t>
-      </w:r>
-      <w:r>
-        <w:rPr>
-          <w:rFonts w:asciiTheme="minorHAnsi" w:hAnsiTheme="minorHAnsi" w:cstheme="minorHAnsi"/>
-          <w:sz w:val="22"/>
-          <w:szCs w:val="22"/>
-        </w:rPr>
-        <w:t>’</w:t>
-      </w:r>
-      <w:r>
-        <w:rPr>
-          <w:rFonts w:asciiTheme="minorHAnsi" w:hAnsiTheme="minorHAnsi" w:cstheme="minorHAnsi"/>
-          <w:sz w:val="22"/>
-          <w:szCs w:val="22"/>
-        </w:rPr>
-        <w:t>,</w:t>
+        <w:t>’cuatro’,</w:t>
       </w:r>
       <w:r>
         <w:rPr>
@@ -7630,23 +7604,7 @@
           <w:sz w:val="22"/>
           <w:szCs w:val="22"/>
         </w:rPr>
-        <w:t>’</w:t>
-      </w:r>
-      <w:r>
-        <w:rPr>
-          <w:rFonts w:asciiTheme="minorHAnsi" w:hAnsiTheme="minorHAnsi" w:cstheme="minorHAnsi"/>
-          <w:sz w:val="22"/>
-          <w:szCs w:val="22"/>
-        </w:rPr>
-        <w:t>uno</w:t>
-      </w:r>
-      <w:r>
-        <w:rPr>
-          <w:rFonts w:asciiTheme="minorHAnsi" w:hAnsiTheme="minorHAnsi" w:cstheme="minorHAnsi"/>
-          <w:sz w:val="22"/>
-          <w:szCs w:val="22"/>
-        </w:rPr>
-        <w:t>’]</w:t>
+        <w:t>’uno’]</w:t>
       </w:r>
     </w:p>
     <w:p>
@@ -7662,6 +7620,7 @@
       <w:r>
         <w:rPr>
           <w:noProof/>
+          <w:lang w:val="es-AR" w:eastAsia="es-AR"/>
         </w:rPr>
         <w:drawing>
           <wp:inline distT="0" distB="0" distL="0" distR="0" wp14:anchorId="0F974291" wp14:editId="38E18141">
@@ -7746,6 +7705,7 @@
       <w:r>
         <w:rPr>
           <w:noProof/>
+          <w:lang w:val="es-AR" w:eastAsia="es-AR"/>
         </w:rPr>
         <w:drawing>
           <wp:inline distT="0" distB="0" distL="0" distR="0" wp14:anchorId="3E286684" wp14:editId="2EF1AFDE">
@@ -7800,39 +7760,7 @@
           <w:sz w:val="22"/>
           <w:szCs w:val="22"/>
         </w:rPr>
-        <w:t>print(colores</w:t>
-      </w:r>
-      <w:r>
-        <w:rPr>
-          <w:rFonts w:asciiTheme="minorHAnsi" w:hAnsiTheme="minorHAnsi" w:cstheme="minorHAnsi"/>
-          <w:sz w:val="22"/>
-          <w:szCs w:val="22"/>
-        </w:rPr>
-        <w:t>[</w:t>
-      </w:r>
-      <w:r>
-        <w:rPr>
-          <w:rFonts w:asciiTheme="minorHAnsi" w:hAnsiTheme="minorHAnsi" w:cstheme="minorHAnsi"/>
-          <w:sz w:val="22"/>
-          <w:szCs w:val="22"/>
-        </w:rPr>
-        <w:t>2</w:t>
-      </w:r>
-      <w:r>
-        <w:rPr>
-          <w:rFonts w:asciiTheme="minorHAnsi" w:hAnsiTheme="minorHAnsi" w:cstheme="minorHAnsi"/>
-          <w:sz w:val="22"/>
-          <w:szCs w:val="22"/>
-        </w:rPr>
-        <w:t>]</w:t>
-      </w:r>
-      <w:r>
-        <w:rPr>
-          <w:rFonts w:asciiTheme="minorHAnsi" w:hAnsiTheme="minorHAnsi" w:cstheme="minorHAnsi"/>
-          <w:sz w:val="22"/>
-          <w:szCs w:val="22"/>
-        </w:rPr>
-        <w:t>)</w:t>
+        <w:t>print(colores[2])</w:t>
       </w:r>
     </w:p>
     <w:p>
@@ -7888,6 +7816,7 @@
       <w:r>
         <w:rPr>
           <w:noProof/>
+          <w:lang w:val="es-AR" w:eastAsia="es-AR"/>
         </w:rPr>
         <w:drawing>
           <wp:inline distT="0" distB="0" distL="0" distR="0" wp14:anchorId="08F4B04B" wp14:editId="2E1BDC27">
@@ -7942,127 +7871,7 @@
           <w:sz w:val="22"/>
           <w:szCs w:val="22"/>
         </w:rPr>
-        <w:t>operacion= numeros</w:t>
-      </w:r>
-      <w:r>
-        <w:rPr>
-          <w:rFonts w:asciiTheme="minorHAnsi" w:hAnsiTheme="minorHAnsi" w:cstheme="minorHAnsi"/>
-          <w:sz w:val="22"/>
-          <w:szCs w:val="22"/>
-        </w:rPr>
-        <w:t>[</w:t>
-      </w:r>
-      <w:r>
-        <w:rPr>
-          <w:rFonts w:asciiTheme="minorHAnsi" w:hAnsiTheme="minorHAnsi" w:cstheme="minorHAnsi"/>
-          <w:sz w:val="22"/>
-          <w:szCs w:val="22"/>
-        </w:rPr>
-        <w:t>0</w:t>
-      </w:r>
-      <w:r>
-        <w:rPr>
-          <w:rFonts w:asciiTheme="minorHAnsi" w:hAnsiTheme="minorHAnsi" w:cstheme="minorHAnsi"/>
-          <w:sz w:val="22"/>
-          <w:szCs w:val="22"/>
-        </w:rPr>
-        <w:t>]</w:t>
-      </w:r>
-      <w:r>
-        <w:rPr>
-          <w:rFonts w:asciiTheme="minorHAnsi" w:hAnsiTheme="minorHAnsi" w:cstheme="minorHAnsi"/>
-          <w:sz w:val="22"/>
-          <w:szCs w:val="22"/>
-        </w:rPr>
-        <w:t>-numeros</w:t>
-      </w:r>
-      <w:r>
-        <w:rPr>
-          <w:rFonts w:asciiTheme="minorHAnsi" w:hAnsiTheme="minorHAnsi" w:cstheme="minorHAnsi"/>
-          <w:sz w:val="22"/>
-          <w:szCs w:val="22"/>
-        </w:rPr>
-        <w:t>[</w:t>
-      </w:r>
-      <w:r>
-        <w:rPr>
-          <w:rFonts w:asciiTheme="minorHAnsi" w:hAnsiTheme="minorHAnsi" w:cstheme="minorHAnsi"/>
-          <w:sz w:val="22"/>
-          <w:szCs w:val="22"/>
-        </w:rPr>
-        <w:t>1</w:t>
-      </w:r>
-      <w:r>
-        <w:rPr>
-          <w:rFonts w:asciiTheme="minorHAnsi" w:hAnsiTheme="minorHAnsi" w:cstheme="minorHAnsi"/>
-          <w:sz w:val="22"/>
-          <w:szCs w:val="22"/>
-        </w:rPr>
-        <w:t>]</w:t>
-      </w:r>
-      <w:r>
-        <w:rPr>
-          <w:rFonts w:asciiTheme="minorHAnsi" w:hAnsiTheme="minorHAnsi" w:cstheme="minorHAnsi"/>
-          <w:sz w:val="22"/>
-          <w:szCs w:val="22"/>
-        </w:rPr>
-        <w:t>+numeros</w:t>
-      </w:r>
-      <w:r>
-        <w:rPr>
-          <w:rFonts w:asciiTheme="minorHAnsi" w:hAnsiTheme="minorHAnsi" w:cstheme="minorHAnsi"/>
-          <w:sz w:val="22"/>
-          <w:szCs w:val="22"/>
-        </w:rPr>
-        <w:t>[</w:t>
-      </w:r>
-      <w:r>
-        <w:rPr>
-          <w:rFonts w:asciiTheme="minorHAnsi" w:hAnsiTheme="minorHAnsi" w:cstheme="minorHAnsi"/>
-          <w:sz w:val="22"/>
-          <w:szCs w:val="22"/>
-        </w:rPr>
-        <w:t>2</w:t>
-      </w:r>
-      <w:r>
-        <w:rPr>
-          <w:rFonts w:asciiTheme="minorHAnsi" w:hAnsiTheme="minorHAnsi" w:cstheme="minorHAnsi"/>
-          <w:sz w:val="22"/>
-          <w:szCs w:val="22"/>
-        </w:rPr>
-        <w:t>]</w:t>
-      </w:r>
-      <w:r>
-        <w:rPr>
-          <w:rFonts w:asciiTheme="minorHAnsi" w:hAnsiTheme="minorHAnsi" w:cstheme="minorHAnsi"/>
-          <w:sz w:val="22"/>
-          <w:szCs w:val="22"/>
-        </w:rPr>
-        <w:t>+numeros</w:t>
-      </w:r>
-      <w:r>
-        <w:rPr>
-          <w:rFonts w:asciiTheme="minorHAnsi" w:hAnsiTheme="minorHAnsi" w:cstheme="minorHAnsi"/>
-          <w:sz w:val="22"/>
-          <w:szCs w:val="22"/>
-        </w:rPr>
-        <w:t>[</w:t>
-      </w:r>
-      <w:r>
-        <w:rPr>
-          <w:rFonts w:asciiTheme="minorHAnsi" w:hAnsiTheme="minorHAnsi" w:cstheme="minorHAnsi"/>
-          <w:sz w:val="22"/>
-          <w:szCs w:val="22"/>
-        </w:rPr>
-        <w:t>3</w:t>
-      </w:r>
-      <w:r>
-        <w:rPr>
-          <w:rFonts w:asciiTheme="minorHAnsi" w:hAnsiTheme="minorHAnsi" w:cstheme="minorHAnsi"/>
-          <w:sz w:val="22"/>
-          <w:szCs w:val="22"/>
-        </w:rPr>
-        <w:t>]</w:t>
+        <w:t>operacion= numeros[0]-numeros[1]+numeros[2]+numeros[3]</w:t>
       </w:r>
     </w:p>
     <w:p>
@@ -8078,6 +7887,7 @@
       <w:r>
         <w:rPr>
           <w:noProof/>
+          <w:lang w:val="es-AR" w:eastAsia="es-AR"/>
         </w:rPr>
         <w:drawing>
           <wp:inline distT="0" distB="0" distL="0" distR="0" wp14:anchorId="7DD992C4" wp14:editId="1EE057CD">
@@ -8194,6 +8004,7 @@
       <w:r>
         <w:rPr>
           <w:noProof/>
+          <w:lang w:val="es-AR" w:eastAsia="es-AR"/>
         </w:rPr>
         <w:drawing>
           <wp:inline distT="0" distB="0" distL="0" distR="0" wp14:anchorId="1F950AD9" wp14:editId="33CDE33A">
@@ -8341,15 +8152,7 @@
           <w:sz w:val="22"/>
           <w:szCs w:val="22"/>
         </w:rPr>
-        <w:t>diccionario</w:t>
-      </w:r>
-      <w:r>
-        <w:rPr>
-          <w:rFonts w:asciiTheme="minorHAnsi" w:hAnsiTheme="minorHAnsi" w:cstheme="minorHAnsi"/>
-          <w:sz w:val="22"/>
-          <w:szCs w:val="22"/>
-        </w:rPr>
-        <w:t>[</w:t>
+        <w:t>diccionario[</w:t>
       </w:r>
       <w:r>
         <w:rPr>
@@ -8572,6 +8375,7 @@
       <w:r>
         <w:rPr>
           <w:noProof/>
+          <w:lang w:val="es-AR" w:eastAsia="es-AR"/>
         </w:rPr>
         <w:drawing>
           <wp:inline distT="0" distB="0" distL="0" distR="0" wp14:anchorId="7C92EAFA" wp14:editId="2B4D80E4">
@@ -9409,7 +9213,9 @@
           <w:szCs w:val="22"/>
         </w:rPr>
       </w:pPr>
-    </w:p>
+      <w:bookmarkStart w:id="0" w:name="_GoBack"/>
+    </w:p>
+    <w:bookmarkEnd w:id="0"/>
     <w:p>
       <w:pPr>
         <w:pStyle w:val="Prrafodelista"/>
@@ -9467,6 +9273,7 @@
       <w:r>
         <w:rPr>
           <w:noProof/>
+          <w:lang w:val="es-AR" w:eastAsia="es-AR"/>
         </w:rPr>
         <w:drawing>
           <wp:inline distT="0" distB="0" distL="0" distR="0" wp14:anchorId="57567F45" wp14:editId="2C5D6F1B">
@@ -9592,8 +9399,18 @@
           <w:color w:val="CCCCCC"/>
           <w:sz w:val="21"/>
           <w:szCs w:val="21"/>
-        </w:rPr>
-      </w:pPr>
+          <w:lang w:eastAsia="es-AR"/>
+        </w:rPr>
+      </w:pPr>
+      <w:r>
+        <w:rPr>
+          <w:rFonts w:ascii="Consolas" w:hAnsi="Consolas"/>
+          <w:color w:val="CE9178"/>
+          <w:sz w:val="21"/>
+          <w:szCs w:val="21"/>
+        </w:rPr>
+        <w:t>'Es par'</w:t>
+      </w:r>
       <w:r>
         <w:rPr>
           <w:rFonts w:ascii="Consolas" w:hAnsi="Consolas"/>
@@ -9601,7 +9418,43 @@
           <w:sz w:val="21"/>
           <w:szCs w:val="21"/>
         </w:rPr>
-        <w:t xml:space="preserve">num </w:t>
+        <w:t xml:space="preserve"> </w:t>
+      </w:r>
+      <w:r>
+        <w:rPr>
+          <w:rFonts w:ascii="Consolas" w:hAnsi="Consolas"/>
+          <w:color w:val="C586C0"/>
+          <w:sz w:val="21"/>
+          <w:szCs w:val="21"/>
+        </w:rPr>
+        <w:t>if</w:t>
+      </w:r>
+      <w:r>
+        <w:rPr>
+          <w:rFonts w:ascii="Consolas" w:hAnsi="Consolas"/>
+          <w:color w:val="CCCCCC"/>
+          <w:sz w:val="21"/>
+          <w:szCs w:val="21"/>
+        </w:rPr>
+        <w:t xml:space="preserve"> </w:t>
+      </w:r>
+      <w:r>
+        <w:rPr>
+          <w:rFonts w:ascii="Consolas" w:hAnsi="Consolas"/>
+          <w:color w:val="9CDCFE"/>
+          <w:sz w:val="21"/>
+          <w:szCs w:val="21"/>
+        </w:rPr>
+        <w:t>num</w:t>
+      </w:r>
+      <w:r>
+        <w:rPr>
+          <w:rFonts w:ascii="Consolas" w:hAnsi="Consolas"/>
+          <w:color w:val="CCCCCC"/>
+          <w:sz w:val="21"/>
+          <w:szCs w:val="21"/>
+        </w:rPr>
+        <w:t xml:space="preserve"> </w:t>
       </w:r>
       <w:r>
         <w:rPr>
@@ -9610,7 +9463,7 @@
           <w:sz w:val="21"/>
           <w:szCs w:val="21"/>
         </w:rPr>
-        <w:t>=</w:t>
+        <w:t>%</w:t>
       </w:r>
       <w:r>
         <w:rPr>
@@ -9624,11 +9477,11 @@
       <w:r>
         <w:rPr>
           <w:rFonts w:ascii="Consolas" w:hAnsi="Consolas"/>
-          <w:color w:val="4EC9B0"/>
+          <w:color w:val="B5CEA8"/>
           <w:sz w:val="21"/>
           <w:szCs w:val="21"/>
         </w:rPr>
-        <w:t>int</w:t>
+        <w:t>2</w:t>
       </w:r>
       <w:r>
         <w:rPr>
@@ -9637,16 +9490,16 @@
           <w:sz w:val="21"/>
           <w:szCs w:val="21"/>
         </w:rPr>
-        <w:t>(</w:t>
+        <w:t xml:space="preserve"> </w:t>
       </w:r>
       <w:r>
         <w:rPr>
           <w:rFonts w:ascii="Consolas" w:hAnsi="Consolas"/>
-          <w:color w:val="DCDCAA"/>
+          <w:color w:val="D4D4D4"/>
           <w:sz w:val="21"/>
           <w:szCs w:val="21"/>
         </w:rPr>
-        <w:t>input</w:t>
+        <w:t>==</w:t>
       </w:r>
       <w:r>
         <w:rPr>
@@ -9655,7 +9508,43 @@
           <w:sz w:val="21"/>
           <w:szCs w:val="21"/>
         </w:rPr>
-        <w:t>(</w:t>
+        <w:t xml:space="preserve"> </w:t>
+      </w:r>
+      <w:r>
+        <w:rPr>
+          <w:rFonts w:ascii="Consolas" w:hAnsi="Consolas"/>
+          <w:color w:val="B5CEA8"/>
+          <w:sz w:val="21"/>
+          <w:szCs w:val="21"/>
+        </w:rPr>
+        <w:t>0</w:t>
+      </w:r>
+      <w:r>
+        <w:rPr>
+          <w:rFonts w:ascii="Consolas" w:hAnsi="Consolas"/>
+          <w:color w:val="CCCCCC"/>
+          <w:sz w:val="21"/>
+          <w:szCs w:val="21"/>
+        </w:rPr>
+        <w:t xml:space="preserve"> </w:t>
+      </w:r>
+      <w:r>
+        <w:rPr>
+          <w:rFonts w:ascii="Consolas" w:hAnsi="Consolas"/>
+          <w:color w:val="C586C0"/>
+          <w:sz w:val="21"/>
+          <w:szCs w:val="21"/>
+        </w:rPr>
+        <w:t>else</w:t>
+      </w:r>
+      <w:r>
+        <w:rPr>
+          <w:rFonts w:ascii="Consolas" w:hAnsi="Consolas"/>
+          <w:color w:val="CCCCCC"/>
+          <w:sz w:val="21"/>
+          <w:szCs w:val="21"/>
+        </w:rPr>
+        <w:t xml:space="preserve"> </w:t>
       </w:r>
       <w:r>
         <w:rPr>
@@ -9664,53 +9553,144 @@
           <w:sz w:val="21"/>
           <w:szCs w:val="21"/>
         </w:rPr>
-        <w:t>"Ingrese un numero: "</w:t>
-      </w:r>
-      <w:r>
+        <w:t>'Es impar'</w:t>
+      </w:r>
+    </w:p>
+    <w:p>
+      <w:pPr>
+        <w:pStyle w:val="Prrafodelista"/>
+        <w:spacing w:after="120"/>
+        <w:rPr>
+          <w:rFonts w:asciiTheme="minorHAnsi" w:hAnsiTheme="minorHAnsi" w:cstheme="minorHAnsi"/>
+          <w:sz w:val="22"/>
+          <w:szCs w:val="22"/>
+        </w:rPr>
+      </w:pPr>
+    </w:p>
+    <w:p>
+      <w:pPr>
+        <w:pStyle w:val="Prrafodelista"/>
+        <w:numPr>
+          <w:ilvl w:val="0"/>
+          <w:numId w:val="29"/>
+        </w:numPr>
+        <w:spacing w:after="120"/>
+        <w:rPr>
+          <w:rFonts w:asciiTheme="minorHAnsi" w:hAnsiTheme="minorHAnsi" w:cstheme="minorHAnsi"/>
+          <w:sz w:val="22"/>
+          <w:szCs w:val="22"/>
+        </w:rPr>
+      </w:pPr>
+      <w:r>
+        <w:rPr>
+          <w:rFonts w:asciiTheme="minorHAnsi" w:hAnsiTheme="minorHAnsi" w:cstheme="minorHAnsi"/>
+          <w:sz w:val="22"/>
+          <w:szCs w:val="22"/>
+        </w:rPr>
+        <w:t>Obtener el valor absoluto de un número</w:t>
+      </w:r>
+      <w:r>
+        <w:rPr>
+          <w:rFonts w:asciiTheme="minorHAnsi" w:hAnsiTheme="minorHAnsi" w:cstheme="minorHAnsi"/>
+          <w:sz w:val="22"/>
+          <w:szCs w:val="22"/>
+        </w:rPr>
+        <w:t>.</w:t>
+      </w:r>
+    </w:p>
+    <w:p>
+      <w:pPr>
+        <w:shd w:val="clear" w:color="auto" w:fill="1F1F1F"/>
+        <w:spacing w:line="285" w:lineRule="atLeast"/>
+        <w:ind w:firstLine="708"/>
         <w:rPr>
           <w:rFonts w:ascii="Consolas" w:hAnsi="Consolas"/>
           <w:color w:val="CCCCCC"/>
           <w:sz w:val="21"/>
           <w:szCs w:val="21"/>
-        </w:rPr>
-        <w:t>))</w:t>
-      </w:r>
-    </w:p>
-    <w:p>
-      <w:pPr>
-        <w:pStyle w:val="Prrafodelista"/>
-        <w:shd w:val="clear" w:color="auto" w:fill="1F1F1F"/>
-        <w:spacing w:line="285" w:lineRule="atLeast"/>
+          <w:lang w:eastAsia="es-AR"/>
+        </w:rPr>
+      </w:pPr>
+      <w:r>
+        <w:rPr>
+          <w:rFonts w:ascii="Consolas" w:hAnsi="Consolas"/>
+          <w:color w:val="9CDCFE"/>
+          <w:sz w:val="21"/>
+          <w:szCs w:val="21"/>
+        </w:rPr>
+        <w:t>num</w:t>
+      </w:r>
+      <w:r>
         <w:rPr>
           <w:rFonts w:ascii="Consolas" w:hAnsi="Consolas"/>
           <w:color w:val="CCCCCC"/>
           <w:sz w:val="21"/>
           <w:szCs w:val="21"/>
         </w:rPr>
-      </w:pPr>
-    </w:p>
-    <w:p>
-      <w:pPr>
-        <w:pStyle w:val="Prrafodelista"/>
-        <w:shd w:val="clear" w:color="auto" w:fill="1F1F1F"/>
-        <w:spacing w:line="285" w:lineRule="atLeast"/>
+        <w:t xml:space="preserve"> </w:t>
+      </w:r>
+      <w:r>
+        <w:rPr>
+          <w:rFonts w:ascii="Consolas" w:hAnsi="Consolas"/>
+          <w:color w:val="C586C0"/>
+          <w:sz w:val="21"/>
+          <w:szCs w:val="21"/>
+        </w:rPr>
+        <w:t>if</w:t>
+      </w:r>
+      <w:r>
         <w:rPr>
           <w:rFonts w:ascii="Consolas" w:hAnsi="Consolas"/>
           <w:color w:val="CCCCCC"/>
           <w:sz w:val="21"/>
           <w:szCs w:val="21"/>
-          <w:lang w:val="pt-BR"/>
-        </w:rPr>
-      </w:pPr>
+        </w:rPr>
+        <w:t xml:space="preserve"> </w:t>
+      </w:r>
+      <w:r>
+        <w:rPr>
+          <w:rFonts w:ascii="Consolas" w:hAnsi="Consolas"/>
+          <w:color w:val="9CDCFE"/>
+          <w:sz w:val="21"/>
+          <w:szCs w:val="21"/>
+        </w:rPr>
+        <w:t>num</w:t>
+      </w:r>
+      <w:r>
+        <w:rPr>
+          <w:rFonts w:ascii="Consolas" w:hAnsi="Consolas"/>
+          <w:color w:val="D4D4D4"/>
+          <w:sz w:val="21"/>
+          <w:szCs w:val="21"/>
+        </w:rPr>
+        <w:t>&gt;</w:t>
+      </w:r>
+      <w:r>
+        <w:rPr>
+          <w:rFonts w:ascii="Consolas" w:hAnsi="Consolas"/>
+          <w:color w:val="B5CEA8"/>
+          <w:sz w:val="21"/>
+          <w:szCs w:val="21"/>
+        </w:rPr>
+        <w:t>0</w:t>
+      </w:r>
+      <w:r>
+        <w:rPr>
+          <w:rFonts w:ascii="Consolas" w:hAnsi="Consolas"/>
+          <w:color w:val="CCCCCC"/>
+          <w:sz w:val="21"/>
+          <w:szCs w:val="21"/>
+        </w:rPr>
+        <w:t xml:space="preserve"> </w:t>
+      </w:r>
       <w:r>
         <w:rPr>
           <w:rFonts w:ascii="Consolas" w:hAnsi="Consolas"/>
           <w:color w:val="C586C0"/>
           <w:sz w:val="21"/>
           <w:szCs w:val="21"/>
-          <w:lang w:val="pt-BR"/>
-        </w:rPr>
-        <w:t>if</w:t>
+        </w:rPr>
+        <w:t>else</w:t>
       </w:r>
       <w:r>
         <w:rPr>
@@ -9718,9 +9698,8 @@
           <w:color w:val="CCCCCC"/>
           <w:sz w:val="21"/>
           <w:szCs w:val="21"/>
-          <w:lang w:val="pt-BR"/>
-        </w:rPr>
-        <w:t xml:space="preserve"> num </w:t>
+        </w:rPr>
+        <w:t xml:space="preserve"> </w:t>
       </w:r>
       <w:r>
         <w:rPr>
@@ -9728,39 +9707,130 @@
           <w:color w:val="D4D4D4"/>
           <w:sz w:val="21"/>
           <w:szCs w:val="21"/>
-          <w:lang w:val="pt-BR"/>
-        </w:rPr>
-        <w:t>%</w:t>
-      </w:r>
-      <w:r>
+        </w:rPr>
+        <w:t>–</w:t>
+      </w:r>
+      <w:r>
+        <w:rPr>
+          <w:rFonts w:ascii="Consolas" w:hAnsi="Consolas"/>
+          <w:color w:val="9CDCFE"/>
+          <w:sz w:val="21"/>
+          <w:szCs w:val="21"/>
+        </w:rPr>
+        <w:t>num</w:t>
+      </w:r>
+    </w:p>
+    <w:p>
+      <w:pPr>
+        <w:shd w:val="clear" w:color="auto" w:fill="1F1F1F"/>
+        <w:spacing w:line="285" w:lineRule="atLeast"/>
+        <w:ind w:firstLine="708"/>
         <w:rPr>
           <w:rFonts w:ascii="Consolas" w:hAnsi="Consolas"/>
           <w:color w:val="CCCCCC"/>
           <w:sz w:val="21"/>
           <w:szCs w:val="21"/>
-          <w:lang w:val="pt-BR"/>
-        </w:rPr>
-        <w:t xml:space="preserve"> </w:t>
-      </w:r>
-      <w:r>
-        <w:rPr>
-          <w:rFonts w:ascii="Consolas" w:hAnsi="Consolas"/>
-          <w:color w:val="B5CEA8"/>
-          <w:sz w:val="21"/>
-          <w:szCs w:val="21"/>
-          <w:lang w:val="pt-BR"/>
-        </w:rPr>
-        <w:t>2</w:t>
-      </w:r>
-      <w:r>
+          <w:lang w:eastAsia="es-AR"/>
+        </w:rPr>
+      </w:pPr>
+    </w:p>
+    <w:p>
+      <w:pPr>
+        <w:pStyle w:val="Prrafodelista"/>
+        <w:numPr>
+          <w:ilvl w:val="0"/>
+          <w:numId w:val="29"/>
+        </w:numPr>
+        <w:spacing w:after="120"/>
+        <w:rPr>
+          <w:rFonts w:asciiTheme="minorHAnsi" w:hAnsiTheme="minorHAnsi" w:cstheme="minorHAnsi"/>
+          <w:sz w:val="22"/>
+          <w:szCs w:val="22"/>
+        </w:rPr>
+      </w:pPr>
+      <w:r>
+        <w:rPr>
+          <w:rFonts w:asciiTheme="minorHAnsi" w:hAnsiTheme="minorHAnsi" w:cstheme="minorHAnsi"/>
+          <w:sz w:val="22"/>
+          <w:szCs w:val="22"/>
+        </w:rPr>
+        <w:t>Comparar dos números y obtener el mayor</w:t>
+      </w:r>
+      <w:r>
+        <w:rPr>
+          <w:rFonts w:asciiTheme="minorHAnsi" w:hAnsiTheme="minorHAnsi" w:cstheme="minorHAnsi"/>
+          <w:sz w:val="22"/>
+          <w:szCs w:val="22"/>
+        </w:rPr>
+        <w:t>.</w:t>
+      </w:r>
+    </w:p>
+    <w:p>
+      <w:pPr>
+        <w:pStyle w:val="Prrafodelista"/>
+        <w:rPr>
+          <w:rFonts w:asciiTheme="minorHAnsi" w:hAnsiTheme="minorHAnsi" w:cstheme="minorHAnsi"/>
+          <w:sz w:val="22"/>
+          <w:szCs w:val="22"/>
+        </w:rPr>
+      </w:pPr>
+    </w:p>
+    <w:p>
+      <w:pPr>
+        <w:shd w:val="clear" w:color="auto" w:fill="1F1F1F"/>
+        <w:spacing w:line="285" w:lineRule="atLeast"/>
         <w:rPr>
           <w:rFonts w:ascii="Consolas" w:hAnsi="Consolas"/>
           <w:color w:val="CCCCCC"/>
           <w:sz w:val="21"/>
           <w:szCs w:val="21"/>
-          <w:lang w:val="pt-BR"/>
+          <w:lang w:eastAsia="es-AR"/>
+        </w:rPr>
+      </w:pPr>
+      <w:r>
+        <w:rPr>
+          <w:rFonts w:ascii="Consolas" w:hAnsi="Consolas"/>
+          <w:color w:val="9CDCFE"/>
+          <w:sz w:val="21"/>
+          <w:szCs w:val="21"/>
+        </w:rPr>
+        <w:t>num1</w:t>
+      </w:r>
+      <w:r>
+        <w:rPr>
+          <w:rFonts w:ascii="Consolas" w:hAnsi="Consolas"/>
+          <w:color w:val="CCCCCC"/>
+          <w:sz w:val="21"/>
+          <w:szCs w:val="21"/>
         </w:rPr>
         <w:t xml:space="preserve"> </w:t>
+      </w:r>
+      <w:r>
+        <w:rPr>
+          <w:rFonts w:ascii="Consolas" w:hAnsi="Consolas"/>
+          <w:color w:val="C586C0"/>
+          <w:sz w:val="21"/>
+          <w:szCs w:val="21"/>
+        </w:rPr>
+        <w:t>if</w:t>
+      </w:r>
+      <w:r>
+        <w:rPr>
+          <w:rFonts w:ascii="Consolas" w:hAnsi="Consolas"/>
+          <w:color w:val="CCCCCC"/>
+          <w:sz w:val="21"/>
+          <w:szCs w:val="21"/>
+        </w:rPr>
+        <w:t xml:space="preserve"> </w:t>
+      </w:r>
+      <w:r>
+        <w:rPr>
+          <w:rFonts w:ascii="Consolas" w:hAnsi="Consolas"/>
+          <w:color w:val="9CDCFE"/>
+          <w:sz w:val="21"/>
+          <w:szCs w:val="21"/>
+        </w:rPr>
+        <w:t>num1</w:t>
       </w:r>
       <w:r>
         <w:rPr>
@@ -9768,9 +9838,17 @@
           <w:color w:val="D4D4D4"/>
           <w:sz w:val="21"/>
           <w:szCs w:val="21"/>
-          <w:lang w:val="pt-BR"/>
-        </w:rPr>
-        <w:t>==</w:t>
+        </w:rPr>
+        <w:t>&gt;</w:t>
+      </w:r>
+      <w:r>
+        <w:rPr>
+          <w:rFonts w:ascii="Consolas" w:hAnsi="Consolas"/>
+          <w:color w:val="9CDCFE"/>
+          <w:sz w:val="21"/>
+          <w:szCs w:val="21"/>
+        </w:rPr>
+        <w:t>num2</w:t>
       </w:r>
       <w:r>
         <w:rPr>
@@ -9778,19 +9856,17 @@
           <w:color w:val="CCCCCC"/>
           <w:sz w:val="21"/>
           <w:szCs w:val="21"/>
-          <w:lang w:val="pt-BR"/>
         </w:rPr>
         <w:t xml:space="preserve"> </w:t>
       </w:r>
       <w:r>
         <w:rPr>
           <w:rFonts w:ascii="Consolas" w:hAnsi="Consolas"/>
-          <w:color w:val="B5CEA8"/>
+          <w:color w:val="C586C0"/>
           <w:sz w:val="21"/>
           <w:szCs w:val="21"/>
-          <w:lang w:val="pt-BR"/>
-        </w:rPr>
-        <w:t>0</w:t>
+        </w:rPr>
+        <w:t>else</w:t>
       </w:r>
       <w:r>
         <w:rPr>
@@ -9798,940 +9874,17 @@
           <w:color w:val="CCCCCC"/>
           <w:sz w:val="21"/>
           <w:szCs w:val="21"/>
-          <w:lang w:val="pt-BR"/>
-        </w:rPr>
-        <w:t xml:space="preserve">: </w:t>
+        </w:rPr>
+        <w:t xml:space="preserve"> </w:t>
       </w:r>
       <w:r>
         <w:rPr>
           <w:rFonts w:ascii="Consolas" w:hAnsi="Consolas"/>
-          <w:color w:val="DCDCAA"/>
+          <w:color w:val="9CDCFE"/>
           <w:sz w:val="21"/>
           <w:szCs w:val="21"/>
-          <w:lang w:val="pt-BR"/>
-        </w:rPr>
-        <w:t>print</w:t>
-      </w:r>
-      <w:r>
-        <w:rPr>
-          <w:rFonts w:ascii="Consolas" w:hAnsi="Consolas"/>
-          <w:color w:val="CCCCCC"/>
-          <w:sz w:val="21"/>
-          <w:szCs w:val="21"/>
-          <w:lang w:val="pt-BR"/>
-        </w:rPr>
-        <w:t>(</w:t>
-      </w:r>
-      <w:r>
-        <w:rPr>
-          <w:rFonts w:ascii="Consolas" w:hAnsi="Consolas"/>
-          <w:color w:val="CE9178"/>
-          <w:sz w:val="21"/>
-          <w:szCs w:val="21"/>
-          <w:lang w:val="pt-BR"/>
-        </w:rPr>
-        <w:t>"el "</w:t>
-      </w:r>
-      <w:r>
-        <w:rPr>
-          <w:rFonts w:ascii="Consolas" w:hAnsi="Consolas"/>
-          <w:color w:val="CCCCCC"/>
-          <w:sz w:val="21"/>
-          <w:szCs w:val="21"/>
-          <w:lang w:val="pt-BR"/>
-        </w:rPr>
-        <w:t xml:space="preserve">, num, </w:t>
-      </w:r>
-      <w:r>
-        <w:rPr>
-          <w:rFonts w:ascii="Consolas" w:hAnsi="Consolas"/>
-          <w:color w:val="CE9178"/>
-          <w:sz w:val="21"/>
-          <w:szCs w:val="21"/>
-          <w:lang w:val="pt-BR"/>
-        </w:rPr>
-        <w:t>" es par"</w:t>
-      </w:r>
-      <w:r>
-        <w:rPr>
-          <w:rFonts w:ascii="Consolas" w:hAnsi="Consolas"/>
-          <w:color w:val="CCCCCC"/>
-          <w:sz w:val="21"/>
-          <w:szCs w:val="21"/>
-          <w:lang w:val="pt-BR"/>
-        </w:rPr>
-        <w:t>)</w:t>
-      </w:r>
-    </w:p>
-    <w:p>
-      <w:pPr>
-        <w:pStyle w:val="Prrafodelista"/>
-        <w:shd w:val="clear" w:color="auto" w:fill="1F1F1F"/>
-        <w:spacing w:line="285" w:lineRule="atLeast"/>
-        <w:rPr>
-          <w:rFonts w:ascii="Consolas" w:hAnsi="Consolas"/>
-          <w:color w:val="CCCCCC"/>
-          <w:sz w:val="21"/>
-          <w:szCs w:val="21"/>
-        </w:rPr>
-      </w:pPr>
-      <w:r>
-        <w:rPr>
-          <w:rFonts w:ascii="Consolas" w:hAnsi="Consolas"/>
-          <w:color w:val="C586C0"/>
-          <w:sz w:val="21"/>
-          <w:szCs w:val="21"/>
-        </w:rPr>
-        <w:t>else</w:t>
-      </w:r>
-      <w:r>
-        <w:rPr>
-          <w:rFonts w:ascii="Consolas" w:hAnsi="Consolas"/>
-          <w:color w:val="CCCCCC"/>
-          <w:sz w:val="21"/>
-          <w:szCs w:val="21"/>
-        </w:rPr>
-        <w:t xml:space="preserve">: </w:t>
-      </w:r>
-      <w:r>
-        <w:rPr>
-          <w:rFonts w:ascii="Consolas" w:hAnsi="Consolas"/>
-          <w:color w:val="DCDCAA"/>
-          <w:sz w:val="21"/>
-          <w:szCs w:val="21"/>
-        </w:rPr>
-        <w:t>print</w:t>
-      </w:r>
-      <w:r>
-        <w:rPr>
-          <w:rFonts w:ascii="Consolas" w:hAnsi="Consolas"/>
-          <w:color w:val="CCCCCC"/>
-          <w:sz w:val="21"/>
-          <w:szCs w:val="21"/>
-        </w:rPr>
-        <w:t>(</w:t>
-      </w:r>
-      <w:r>
-        <w:rPr>
-          <w:rFonts w:ascii="Consolas" w:hAnsi="Consolas"/>
-          <w:color w:val="CE9178"/>
-          <w:sz w:val="21"/>
-          <w:szCs w:val="21"/>
-        </w:rPr>
-        <w:t>"el "</w:t>
-      </w:r>
-      <w:r>
-        <w:rPr>
-          <w:rFonts w:ascii="Consolas" w:hAnsi="Consolas"/>
-          <w:color w:val="CCCCCC"/>
-          <w:sz w:val="21"/>
-          <w:szCs w:val="21"/>
-        </w:rPr>
-        <w:t xml:space="preserve">, num, </w:t>
-      </w:r>
-      <w:r>
-        <w:rPr>
-          <w:rFonts w:ascii="Consolas" w:hAnsi="Consolas"/>
-          <w:color w:val="CE9178"/>
-          <w:sz w:val="21"/>
-          <w:szCs w:val="21"/>
-        </w:rPr>
-        <w:t>" es impar"</w:t>
-      </w:r>
-      <w:r>
-        <w:rPr>
-          <w:rFonts w:ascii="Consolas" w:hAnsi="Consolas"/>
-          <w:color w:val="CCCCCC"/>
-          <w:sz w:val="21"/>
-          <w:szCs w:val="21"/>
-        </w:rPr>
-        <w:t>)</w:t>
-      </w:r>
-    </w:p>
-    <w:p>
-      <w:pPr>
-        <w:pStyle w:val="Prrafodelista"/>
-        <w:spacing w:after="120"/>
-        <w:rPr>
-          <w:rFonts w:asciiTheme="minorHAnsi" w:hAnsiTheme="minorHAnsi" w:cstheme="minorHAnsi"/>
-          <w:sz w:val="22"/>
-          <w:szCs w:val="22"/>
-        </w:rPr>
-      </w:pPr>
-    </w:p>
-    <w:p>
-      <w:pPr>
-        <w:pStyle w:val="Prrafodelista"/>
-        <w:numPr>
-          <w:ilvl w:val="0"/>
-          <w:numId w:val="29"/>
-        </w:numPr>
-        <w:spacing w:after="120"/>
-        <w:rPr>
-          <w:rFonts w:asciiTheme="minorHAnsi" w:hAnsiTheme="minorHAnsi" w:cstheme="minorHAnsi"/>
-          <w:sz w:val="22"/>
-          <w:szCs w:val="22"/>
-        </w:rPr>
-      </w:pPr>
-      <w:r>
-        <w:rPr>
-          <w:rFonts w:asciiTheme="minorHAnsi" w:hAnsiTheme="minorHAnsi" w:cstheme="minorHAnsi"/>
-          <w:sz w:val="22"/>
-          <w:szCs w:val="22"/>
-        </w:rPr>
-        <w:t>Obtener el valor absoluto de un número</w:t>
-      </w:r>
-      <w:r>
-        <w:rPr>
-          <w:rFonts w:asciiTheme="minorHAnsi" w:hAnsiTheme="minorHAnsi" w:cstheme="minorHAnsi"/>
-          <w:sz w:val="22"/>
-          <w:szCs w:val="22"/>
-        </w:rPr>
-        <w:t>.</w:t>
-      </w:r>
-    </w:p>
-    <w:p>
-      <w:pPr>
-        <w:pStyle w:val="Prrafodelista"/>
-        <w:shd w:val="clear" w:color="auto" w:fill="1F1F1F"/>
-        <w:spacing w:line="285" w:lineRule="atLeast"/>
-        <w:rPr>
-          <w:rFonts w:ascii="Consolas" w:hAnsi="Consolas"/>
-          <w:color w:val="CCCCCC"/>
-          <w:sz w:val="21"/>
-          <w:szCs w:val="21"/>
-        </w:rPr>
-      </w:pPr>
-      <w:r>
-        <w:rPr>
-          <w:rFonts w:ascii="Consolas" w:hAnsi="Consolas"/>
-          <w:color w:val="CCCCCC"/>
-          <w:sz w:val="21"/>
-          <w:szCs w:val="21"/>
-        </w:rPr>
-        <w:t xml:space="preserve">num0 </w:t>
-      </w:r>
-      <w:r>
-        <w:rPr>
-          <w:rFonts w:ascii="Consolas" w:hAnsi="Consolas"/>
-          <w:color w:val="D4D4D4"/>
-          <w:sz w:val="21"/>
-          <w:szCs w:val="21"/>
-        </w:rPr>
-        <w:t>=</w:t>
-      </w:r>
-      <w:r>
-        <w:rPr>
-          <w:rFonts w:ascii="Consolas" w:hAnsi="Consolas"/>
-          <w:color w:val="CCCCCC"/>
-          <w:sz w:val="21"/>
-          <w:szCs w:val="21"/>
-        </w:rPr>
-        <w:t xml:space="preserve"> </w:t>
-      </w:r>
-      <w:r>
-        <w:rPr>
-          <w:rFonts w:ascii="Consolas" w:hAnsi="Consolas"/>
-          <w:color w:val="4EC9B0"/>
-          <w:sz w:val="21"/>
-          <w:szCs w:val="21"/>
-        </w:rPr>
-        <w:t>int</w:t>
-      </w:r>
-      <w:r>
-        <w:rPr>
-          <w:rFonts w:ascii="Consolas" w:hAnsi="Consolas"/>
-          <w:color w:val="CCCCCC"/>
-          <w:sz w:val="21"/>
-          <w:szCs w:val="21"/>
-        </w:rPr>
-        <w:t>(</w:t>
-      </w:r>
-      <w:r>
-        <w:rPr>
-          <w:rFonts w:ascii="Consolas" w:hAnsi="Consolas"/>
-          <w:color w:val="DCDCAA"/>
-          <w:sz w:val="21"/>
-          <w:szCs w:val="21"/>
-        </w:rPr>
-        <w:t>input</w:t>
-      </w:r>
-      <w:r>
-        <w:rPr>
-          <w:rFonts w:ascii="Consolas" w:hAnsi="Consolas"/>
-          <w:color w:val="CCCCCC"/>
-          <w:sz w:val="21"/>
-          <w:szCs w:val="21"/>
-        </w:rPr>
-        <w:t>(</w:t>
-      </w:r>
-      <w:r>
-        <w:rPr>
-          <w:rFonts w:ascii="Consolas" w:hAnsi="Consolas"/>
-          <w:color w:val="CE9178"/>
-          <w:sz w:val="21"/>
-          <w:szCs w:val="21"/>
-        </w:rPr>
-        <w:t>"Ingrese un numero: "</w:t>
-      </w:r>
-      <w:r>
-        <w:rPr>
-          <w:rFonts w:ascii="Consolas" w:hAnsi="Consolas"/>
-          <w:color w:val="CCCCCC"/>
-          <w:sz w:val="21"/>
-          <w:szCs w:val="21"/>
-        </w:rPr>
-        <w:t>))</w:t>
-      </w:r>
-    </w:p>
-    <w:p>
-      <w:pPr>
-        <w:pStyle w:val="Prrafodelista"/>
-        <w:shd w:val="clear" w:color="auto" w:fill="1F1F1F"/>
-        <w:spacing w:line="285" w:lineRule="atLeast"/>
-        <w:rPr>
-          <w:rFonts w:ascii="Consolas" w:hAnsi="Consolas"/>
-          <w:color w:val="CCCCCC"/>
-          <w:sz w:val="21"/>
-          <w:szCs w:val="21"/>
-        </w:rPr>
-      </w:pPr>
-    </w:p>
-    <w:p>
-      <w:pPr>
-        <w:pStyle w:val="Prrafodelista"/>
-        <w:shd w:val="clear" w:color="auto" w:fill="1F1F1F"/>
-        <w:spacing w:line="285" w:lineRule="atLeast"/>
-        <w:rPr>
-          <w:rFonts w:ascii="Consolas" w:hAnsi="Consolas"/>
-          <w:color w:val="CCCCCC"/>
-          <w:sz w:val="21"/>
-          <w:szCs w:val="21"/>
-        </w:rPr>
-      </w:pPr>
-      <w:r>
-        <w:rPr>
-          <w:rFonts w:ascii="Consolas" w:hAnsi="Consolas"/>
-          <w:color w:val="C586C0"/>
-          <w:sz w:val="21"/>
-          <w:szCs w:val="21"/>
-        </w:rPr>
-        <w:t>if</w:t>
-      </w:r>
-      <w:r>
-        <w:rPr>
-          <w:rFonts w:ascii="Consolas" w:hAnsi="Consolas"/>
-          <w:color w:val="CCCCCC"/>
-          <w:sz w:val="21"/>
-          <w:szCs w:val="21"/>
-        </w:rPr>
-        <w:t xml:space="preserve"> num0 </w:t>
-      </w:r>
-      <w:r>
-        <w:rPr>
-          <w:rFonts w:ascii="Consolas" w:hAnsi="Consolas"/>
-          <w:color w:val="D4D4D4"/>
-          <w:sz w:val="21"/>
-          <w:szCs w:val="21"/>
-        </w:rPr>
-        <w:t>&lt;</w:t>
-      </w:r>
-      <w:r>
-        <w:rPr>
-          <w:rFonts w:ascii="Consolas" w:hAnsi="Consolas"/>
-          <w:color w:val="CCCCCC"/>
-          <w:sz w:val="21"/>
-          <w:szCs w:val="21"/>
-        </w:rPr>
-        <w:t xml:space="preserve"> </w:t>
-      </w:r>
-      <w:r>
-        <w:rPr>
-          <w:rFonts w:ascii="Consolas" w:hAnsi="Consolas"/>
-          <w:color w:val="B5CEA8"/>
-          <w:sz w:val="21"/>
-          <w:szCs w:val="21"/>
-        </w:rPr>
-        <w:t>0</w:t>
-      </w:r>
-      <w:r>
-        <w:rPr>
-          <w:rFonts w:ascii="Consolas" w:hAnsi="Consolas"/>
-          <w:color w:val="CCCCCC"/>
-          <w:sz w:val="21"/>
-          <w:szCs w:val="21"/>
-        </w:rPr>
-        <w:t xml:space="preserve">: </w:t>
-      </w:r>
-      <w:r>
-        <w:rPr>
-          <w:rFonts w:ascii="Consolas" w:hAnsi="Consolas"/>
-          <w:color w:val="DCDCAA"/>
-          <w:sz w:val="21"/>
-          <w:szCs w:val="21"/>
-        </w:rPr>
-        <w:t>print</w:t>
-      </w:r>
-      <w:r>
-        <w:rPr>
-          <w:rFonts w:ascii="Consolas" w:hAnsi="Consolas"/>
-          <w:color w:val="CCCCCC"/>
-          <w:sz w:val="21"/>
-          <w:szCs w:val="21"/>
-        </w:rPr>
-        <w:t>(</w:t>
-      </w:r>
-      <w:r>
-        <w:rPr>
-          <w:rFonts w:ascii="Consolas" w:hAnsi="Consolas"/>
-          <w:color w:val="CE9178"/>
-          <w:sz w:val="21"/>
-          <w:szCs w:val="21"/>
-        </w:rPr>
-        <w:t>"El modulo es: "</w:t>
-      </w:r>
-      <w:r>
-        <w:rPr>
-          <w:rFonts w:ascii="Consolas" w:hAnsi="Consolas"/>
-          <w:color w:val="CCCCCC"/>
-          <w:sz w:val="21"/>
-          <w:szCs w:val="21"/>
-        </w:rPr>
-        <w:t xml:space="preserve">, num0 </w:t>
-      </w:r>
-      <w:r>
-        <w:rPr>
-          <w:rFonts w:ascii="Consolas" w:hAnsi="Consolas"/>
-          <w:color w:val="D4D4D4"/>
-          <w:sz w:val="21"/>
-          <w:szCs w:val="21"/>
-        </w:rPr>
-        <w:t>*</w:t>
-      </w:r>
-      <w:r>
-        <w:rPr>
-          <w:rFonts w:ascii="Consolas" w:hAnsi="Consolas"/>
-          <w:color w:val="CCCCCC"/>
-          <w:sz w:val="21"/>
-          <w:szCs w:val="21"/>
-        </w:rPr>
-        <w:t xml:space="preserve"> </w:t>
-      </w:r>
-      <w:r>
-        <w:rPr>
-          <w:rFonts w:ascii="Consolas" w:hAnsi="Consolas"/>
-          <w:color w:val="D4D4D4"/>
-          <w:sz w:val="21"/>
-          <w:szCs w:val="21"/>
-        </w:rPr>
-        <w:t>-</w:t>
-      </w:r>
-      <w:r>
-        <w:rPr>
-          <w:rFonts w:ascii="Consolas" w:hAnsi="Consolas"/>
-          <w:color w:val="B5CEA8"/>
-          <w:sz w:val="21"/>
-          <w:szCs w:val="21"/>
-        </w:rPr>
-        <w:t>1</w:t>
-      </w:r>
-      <w:r>
-        <w:rPr>
-          <w:rFonts w:ascii="Consolas" w:hAnsi="Consolas"/>
-          <w:color w:val="CCCCCC"/>
-          <w:sz w:val="21"/>
-          <w:szCs w:val="21"/>
-        </w:rPr>
-        <w:t>)</w:t>
-      </w:r>
-    </w:p>
-    <w:p>
-      <w:pPr>
-        <w:pStyle w:val="Prrafodelista"/>
-        <w:shd w:val="clear" w:color="auto" w:fill="1F1F1F"/>
-        <w:spacing w:line="285" w:lineRule="atLeast"/>
-        <w:rPr>
-          <w:rFonts w:ascii="Consolas" w:hAnsi="Consolas"/>
-          <w:color w:val="CCCCCC"/>
-          <w:sz w:val="21"/>
-          <w:szCs w:val="21"/>
-        </w:rPr>
-      </w:pPr>
-      <w:r>
-        <w:rPr>
-          <w:rFonts w:ascii="Consolas" w:hAnsi="Consolas"/>
-          <w:color w:val="C586C0"/>
-          <w:sz w:val="21"/>
-          <w:szCs w:val="21"/>
-        </w:rPr>
-        <w:t>else</w:t>
-      </w:r>
-      <w:r>
-        <w:rPr>
-          <w:rFonts w:ascii="Consolas" w:hAnsi="Consolas"/>
-          <w:color w:val="CCCCCC"/>
-          <w:sz w:val="21"/>
-          <w:szCs w:val="21"/>
-        </w:rPr>
-        <w:t xml:space="preserve">: </w:t>
-      </w:r>
-      <w:r>
-        <w:rPr>
-          <w:rFonts w:ascii="Consolas" w:hAnsi="Consolas"/>
-          <w:color w:val="DCDCAA"/>
-          <w:sz w:val="21"/>
-          <w:szCs w:val="21"/>
-        </w:rPr>
-        <w:t>print</w:t>
-      </w:r>
-      <w:r>
-        <w:rPr>
-          <w:rFonts w:ascii="Consolas" w:hAnsi="Consolas"/>
-          <w:color w:val="CCCCCC"/>
-          <w:sz w:val="21"/>
-          <w:szCs w:val="21"/>
-        </w:rPr>
-        <w:t>(</w:t>
-      </w:r>
-      <w:r>
-        <w:rPr>
-          <w:rFonts w:ascii="Consolas" w:hAnsi="Consolas"/>
-          <w:color w:val="CE9178"/>
-          <w:sz w:val="21"/>
-          <w:szCs w:val="21"/>
-        </w:rPr>
-        <w:t>"El modulo es "</w:t>
-      </w:r>
-      <w:r>
-        <w:rPr>
-          <w:rFonts w:ascii="Consolas" w:hAnsi="Consolas"/>
-          <w:color w:val="CCCCCC"/>
-          <w:sz w:val="21"/>
-          <w:szCs w:val="21"/>
-        </w:rPr>
-        <w:t>, num0)</w:t>
-      </w:r>
-    </w:p>
-    <w:p>
-      <w:pPr>
-        <w:pStyle w:val="Prrafodelista"/>
-        <w:spacing w:after="120"/>
-        <w:rPr>
-          <w:rFonts w:asciiTheme="minorHAnsi" w:hAnsiTheme="minorHAnsi" w:cstheme="minorHAnsi"/>
-          <w:sz w:val="22"/>
-          <w:szCs w:val="22"/>
-        </w:rPr>
-      </w:pPr>
-    </w:p>
-    <w:p>
-      <w:pPr>
-        <w:pStyle w:val="Prrafodelista"/>
-        <w:spacing w:after="120"/>
-        <w:rPr>
-          <w:rFonts w:asciiTheme="minorHAnsi" w:hAnsiTheme="minorHAnsi" w:cstheme="minorHAnsi"/>
-          <w:sz w:val="22"/>
-          <w:szCs w:val="22"/>
-        </w:rPr>
-      </w:pPr>
-    </w:p>
-    <w:p>
-      <w:pPr>
-        <w:pStyle w:val="Prrafodelista"/>
-        <w:spacing w:after="120"/>
-        <w:rPr>
-          <w:rFonts w:asciiTheme="minorHAnsi" w:hAnsiTheme="minorHAnsi" w:cstheme="minorHAnsi"/>
-          <w:sz w:val="22"/>
-          <w:szCs w:val="22"/>
-        </w:rPr>
-      </w:pPr>
-    </w:p>
-    <w:p>
-      <w:pPr>
-        <w:pStyle w:val="Prrafodelista"/>
-        <w:numPr>
-          <w:ilvl w:val="0"/>
-          <w:numId w:val="29"/>
-        </w:numPr>
-        <w:spacing w:after="120"/>
-        <w:rPr>
-          <w:rFonts w:asciiTheme="minorHAnsi" w:hAnsiTheme="minorHAnsi" w:cstheme="minorHAnsi"/>
-          <w:sz w:val="22"/>
-          <w:szCs w:val="22"/>
-        </w:rPr>
-      </w:pPr>
-      <w:r>
-        <w:rPr>
-          <w:rFonts w:asciiTheme="minorHAnsi" w:hAnsiTheme="minorHAnsi" w:cstheme="minorHAnsi"/>
-          <w:sz w:val="22"/>
-          <w:szCs w:val="22"/>
-        </w:rPr>
-        <w:t>Comparar dos números y obtener el mayor</w:t>
-      </w:r>
-      <w:r>
-        <w:rPr>
-          <w:rFonts w:asciiTheme="minorHAnsi" w:hAnsiTheme="minorHAnsi" w:cstheme="minorHAnsi"/>
-          <w:sz w:val="22"/>
-          <w:szCs w:val="22"/>
-        </w:rPr>
-        <w:t>.</w:t>
-      </w:r>
-    </w:p>
-    <w:p>
-      <w:pPr>
-        <w:pStyle w:val="Prrafodelista"/>
-        <w:rPr>
-          <w:rFonts w:asciiTheme="minorHAnsi" w:hAnsiTheme="minorHAnsi" w:cstheme="minorHAnsi"/>
-          <w:sz w:val="22"/>
-          <w:szCs w:val="22"/>
-        </w:rPr>
-      </w:pPr>
-    </w:p>
-    <w:p>
-      <w:pPr>
-        <w:shd w:val="clear" w:color="auto" w:fill="1F1F1F"/>
-        <w:spacing w:line="285" w:lineRule="atLeast"/>
-        <w:rPr>
-          <w:rFonts w:ascii="Consolas" w:hAnsi="Consolas"/>
-          <w:color w:val="CCCCCC"/>
-          <w:sz w:val="21"/>
-          <w:szCs w:val="21"/>
-        </w:rPr>
-      </w:pPr>
-      <w:r>
-        <w:rPr>
-          <w:rFonts w:ascii="Consolas" w:hAnsi="Consolas"/>
-          <w:color w:val="CCCCCC"/>
-          <w:sz w:val="21"/>
-          <w:szCs w:val="21"/>
-        </w:rPr>
-        <w:t xml:space="preserve">num0 </w:t>
-      </w:r>
-      <w:r>
-        <w:rPr>
-          <w:rFonts w:ascii="Consolas" w:hAnsi="Consolas"/>
-          <w:color w:val="D4D4D4"/>
-          <w:sz w:val="21"/>
-          <w:szCs w:val="21"/>
-        </w:rPr>
-        <w:t>=</w:t>
-      </w:r>
-      <w:r>
-        <w:rPr>
-          <w:rFonts w:ascii="Consolas" w:hAnsi="Consolas"/>
-          <w:color w:val="CCCCCC"/>
-          <w:sz w:val="21"/>
-          <w:szCs w:val="21"/>
-        </w:rPr>
-        <w:t xml:space="preserve"> </w:t>
-      </w:r>
-      <w:r>
-        <w:rPr>
-          <w:rFonts w:ascii="Consolas" w:hAnsi="Consolas"/>
-          <w:color w:val="4EC9B0"/>
-          <w:sz w:val="21"/>
-          <w:szCs w:val="21"/>
-        </w:rPr>
-        <w:t>int</w:t>
-      </w:r>
-      <w:r>
-        <w:rPr>
-          <w:rFonts w:ascii="Consolas" w:hAnsi="Consolas"/>
-          <w:color w:val="CCCCCC"/>
-          <w:sz w:val="21"/>
-          <w:szCs w:val="21"/>
-        </w:rPr>
-        <w:t>(</w:t>
-      </w:r>
-      <w:r>
-        <w:rPr>
-          <w:rFonts w:ascii="Consolas" w:hAnsi="Consolas"/>
-          <w:color w:val="DCDCAA"/>
-          <w:sz w:val="21"/>
-          <w:szCs w:val="21"/>
-        </w:rPr>
-        <w:t>input</w:t>
-      </w:r>
-      <w:r>
-        <w:rPr>
-          <w:rFonts w:ascii="Consolas" w:hAnsi="Consolas"/>
-          <w:color w:val="CCCCCC"/>
-          <w:sz w:val="21"/>
-          <w:szCs w:val="21"/>
-        </w:rPr>
-        <w:t>(</w:t>
-      </w:r>
-      <w:r>
-        <w:rPr>
-          <w:rFonts w:ascii="Consolas" w:hAnsi="Consolas"/>
-          <w:color w:val="CE9178"/>
-          <w:sz w:val="21"/>
-          <w:szCs w:val="21"/>
-        </w:rPr>
-        <w:t>"Ingrese el primer numero: "</w:t>
-      </w:r>
-      <w:r>
-        <w:rPr>
-          <w:rFonts w:ascii="Consolas" w:hAnsi="Consolas"/>
-          <w:color w:val="CCCCCC"/>
-          <w:sz w:val="21"/>
-          <w:szCs w:val="21"/>
-        </w:rPr>
-        <w:t>))</w:t>
-      </w:r>
-    </w:p>
-    <w:p>
-      <w:pPr>
-        <w:shd w:val="clear" w:color="auto" w:fill="1F1F1F"/>
-        <w:spacing w:line="285" w:lineRule="atLeast"/>
-        <w:rPr>
-          <w:rFonts w:ascii="Consolas" w:hAnsi="Consolas"/>
-          <w:color w:val="CCCCCC"/>
-          <w:sz w:val="21"/>
-          <w:szCs w:val="21"/>
-        </w:rPr>
-      </w:pPr>
-      <w:r>
-        <w:rPr>
-          <w:rFonts w:ascii="Consolas" w:hAnsi="Consolas"/>
-          <w:color w:val="CCCCCC"/>
-          <w:sz w:val="21"/>
-          <w:szCs w:val="21"/>
-        </w:rPr>
-        <w:t xml:space="preserve">num1 </w:t>
-      </w:r>
-      <w:r>
-        <w:rPr>
-          <w:rFonts w:ascii="Consolas" w:hAnsi="Consolas"/>
-          <w:color w:val="D4D4D4"/>
-          <w:sz w:val="21"/>
-          <w:szCs w:val="21"/>
-        </w:rPr>
-        <w:t>=</w:t>
-      </w:r>
-      <w:r>
-        <w:rPr>
-          <w:rFonts w:ascii="Consolas" w:hAnsi="Consolas"/>
-          <w:color w:val="CCCCCC"/>
-          <w:sz w:val="21"/>
-          <w:szCs w:val="21"/>
-        </w:rPr>
-        <w:t xml:space="preserve"> </w:t>
-      </w:r>
-      <w:r>
-        <w:rPr>
-          <w:rFonts w:ascii="Consolas" w:hAnsi="Consolas"/>
-          <w:color w:val="4EC9B0"/>
-          <w:sz w:val="21"/>
-          <w:szCs w:val="21"/>
-        </w:rPr>
-        <w:t>int</w:t>
-      </w:r>
-      <w:r>
-        <w:rPr>
-          <w:rFonts w:ascii="Consolas" w:hAnsi="Consolas"/>
-          <w:color w:val="CCCCCC"/>
-          <w:sz w:val="21"/>
-          <w:szCs w:val="21"/>
-        </w:rPr>
-        <w:t>(</w:t>
-      </w:r>
-      <w:r>
-        <w:rPr>
-          <w:rFonts w:ascii="Consolas" w:hAnsi="Consolas"/>
-          <w:color w:val="DCDCAA"/>
-          <w:sz w:val="21"/>
-          <w:szCs w:val="21"/>
-        </w:rPr>
-        <w:t>input</w:t>
-      </w:r>
-      <w:r>
-        <w:rPr>
-          <w:rFonts w:ascii="Consolas" w:hAnsi="Consolas"/>
-          <w:color w:val="CCCCCC"/>
-          <w:sz w:val="21"/>
-          <w:szCs w:val="21"/>
-        </w:rPr>
-        <w:t>(</w:t>
-      </w:r>
-      <w:r>
-        <w:rPr>
-          <w:rFonts w:ascii="Consolas" w:hAnsi="Consolas"/>
-          <w:color w:val="CE9178"/>
-          <w:sz w:val="21"/>
-          <w:szCs w:val="21"/>
-        </w:rPr>
-        <w:t>"Ingrese el segundo numero: "</w:t>
-      </w:r>
-      <w:r>
-        <w:rPr>
-          <w:rFonts w:ascii="Consolas" w:hAnsi="Consolas"/>
-          <w:color w:val="CCCCCC"/>
-          <w:sz w:val="21"/>
-          <w:szCs w:val="21"/>
-        </w:rPr>
-        <w:t>))</w:t>
-      </w:r>
-    </w:p>
-    <w:p>
-      <w:pPr>
-        <w:shd w:val="clear" w:color="auto" w:fill="1F1F1F"/>
-        <w:spacing w:line="285" w:lineRule="atLeast"/>
-        <w:rPr>
-          <w:rFonts w:ascii="Consolas" w:hAnsi="Consolas"/>
-          <w:color w:val="CCCCCC"/>
-          <w:sz w:val="21"/>
-          <w:szCs w:val="21"/>
-        </w:rPr>
-      </w:pPr>
-    </w:p>
-    <w:p>
-      <w:pPr>
-        <w:shd w:val="clear" w:color="auto" w:fill="1F1F1F"/>
-        <w:spacing w:line="285" w:lineRule="atLeast"/>
-        <w:rPr>
-          <w:rFonts w:ascii="Consolas" w:hAnsi="Consolas"/>
-          <w:color w:val="CCCCCC"/>
-          <w:sz w:val="21"/>
-          <w:szCs w:val="21"/>
-        </w:rPr>
-      </w:pPr>
-      <w:r>
-        <w:rPr>
-          <w:rFonts w:ascii="Consolas" w:hAnsi="Consolas"/>
-          <w:color w:val="C586C0"/>
-          <w:sz w:val="21"/>
-          <w:szCs w:val="21"/>
-        </w:rPr>
-        <w:t>if</w:t>
-      </w:r>
-      <w:r>
-        <w:rPr>
-          <w:rFonts w:ascii="Consolas" w:hAnsi="Consolas"/>
-          <w:color w:val="CCCCCC"/>
-          <w:sz w:val="21"/>
-          <w:szCs w:val="21"/>
-        </w:rPr>
-        <w:t xml:space="preserve"> num0 </w:t>
-      </w:r>
-      <w:r>
-        <w:rPr>
-          <w:rFonts w:ascii="Consolas" w:hAnsi="Consolas"/>
-          <w:color w:val="D4D4D4"/>
-          <w:sz w:val="21"/>
-          <w:szCs w:val="21"/>
-        </w:rPr>
-        <w:t>&gt;</w:t>
-      </w:r>
-      <w:r>
-        <w:rPr>
-          <w:rFonts w:ascii="Consolas" w:hAnsi="Consolas"/>
-          <w:color w:val="CCCCCC"/>
-          <w:sz w:val="21"/>
-          <w:szCs w:val="21"/>
-        </w:rPr>
-        <w:t xml:space="preserve"> num1: </w:t>
-      </w:r>
-      <w:r>
-        <w:rPr>
-          <w:rFonts w:ascii="Consolas" w:hAnsi="Consolas"/>
-          <w:color w:val="DCDCAA"/>
-          <w:sz w:val="21"/>
-          <w:szCs w:val="21"/>
-        </w:rPr>
-        <w:t>print</w:t>
-      </w:r>
-      <w:r>
-        <w:rPr>
-          <w:rFonts w:ascii="Consolas" w:hAnsi="Consolas"/>
-          <w:color w:val="CCCCCC"/>
-          <w:sz w:val="21"/>
-          <w:szCs w:val="21"/>
-        </w:rPr>
-        <w:t>(</w:t>
-      </w:r>
-      <w:r>
-        <w:rPr>
-          <w:rFonts w:ascii="Consolas" w:hAnsi="Consolas"/>
-          <w:color w:val="CE9178"/>
-          <w:sz w:val="21"/>
-          <w:szCs w:val="21"/>
-        </w:rPr>
-        <w:t>"El mayor es: "</w:t>
-      </w:r>
-      <w:r>
-        <w:rPr>
-          <w:rFonts w:ascii="Consolas" w:hAnsi="Consolas"/>
-          <w:color w:val="CCCCCC"/>
-          <w:sz w:val="21"/>
-          <w:szCs w:val="21"/>
-        </w:rPr>
-        <w:t>, num0)</w:t>
-      </w:r>
-    </w:p>
-    <w:p>
-      <w:pPr>
-        <w:shd w:val="clear" w:color="auto" w:fill="1F1F1F"/>
-        <w:spacing w:line="285" w:lineRule="atLeast"/>
-        <w:rPr>
-          <w:rFonts w:ascii="Consolas" w:hAnsi="Consolas"/>
-          <w:color w:val="CCCCCC"/>
-          <w:sz w:val="21"/>
-          <w:szCs w:val="21"/>
-        </w:rPr>
-      </w:pPr>
-      <w:r>
-        <w:rPr>
-          <w:rFonts w:ascii="Consolas" w:hAnsi="Consolas"/>
-          <w:color w:val="C586C0"/>
-          <w:sz w:val="21"/>
-          <w:szCs w:val="21"/>
-        </w:rPr>
-        <w:t>else</w:t>
-      </w:r>
-      <w:r>
-        <w:rPr>
-          <w:rFonts w:ascii="Consolas" w:hAnsi="Consolas"/>
-          <w:color w:val="CCCCCC"/>
-          <w:sz w:val="21"/>
-          <w:szCs w:val="21"/>
-        </w:rPr>
-        <w:t xml:space="preserve">: </w:t>
-      </w:r>
-      <w:r>
-        <w:rPr>
-          <w:rFonts w:ascii="Consolas" w:hAnsi="Consolas"/>
-          <w:color w:val="DCDCAA"/>
-          <w:sz w:val="21"/>
-          <w:szCs w:val="21"/>
-        </w:rPr>
-        <w:t>print</w:t>
-      </w:r>
-      <w:r>
-        <w:rPr>
-          <w:rFonts w:ascii="Consolas" w:hAnsi="Consolas"/>
-          <w:color w:val="CCCCCC"/>
-          <w:sz w:val="21"/>
-          <w:szCs w:val="21"/>
-        </w:rPr>
-        <w:t>(</w:t>
-      </w:r>
-      <w:r>
-        <w:rPr>
-          <w:rFonts w:ascii="Consolas" w:hAnsi="Consolas"/>
-          <w:color w:val="CE9178"/>
-          <w:sz w:val="21"/>
-          <w:szCs w:val="21"/>
-        </w:rPr>
-        <w:t>"El mayor es "</w:t>
-      </w:r>
-      <w:r>
-        <w:rPr>
-          <w:rFonts w:ascii="Consolas" w:hAnsi="Consolas"/>
-          <w:color w:val="CCCCCC"/>
-          <w:sz w:val="21"/>
-          <w:szCs w:val="21"/>
-        </w:rPr>
-        <w:t>, num1)</w:t>
+        </w:rPr>
+        <w:t>num2</w:t>
       </w:r>
     </w:p>
     <w:p>
@@ -10758,7 +9911,7 @@
 </file>
 
 <file path=word/endnotes.xml><?xml version="1.0" encoding="utf-8"?>
-<w:endnotes xmlns:wpc="http://schemas.microsoft.com/office/word/2010/wordprocessingCanvas" xmlns:cx="http://schemas.microsoft.com/office/drawing/2014/chartex" xmlns:cx1="http://schemas.microsoft.com/office/drawing/2015/9/8/chartex" xmlns:mc="http://schemas.openxmlformats.org/markup-compatibility/2006" xmlns:o="urn:schemas-microsoft-com:office:office" xmlns:r="http://schemas.openxmlformats.org/officeDocument/2006/relationships" xmlns:m="http://schemas.openxmlformats.org/officeDocument/2006/math" xmlns:v="urn:schemas-microsoft-com:vml" xmlns:wp14="http://schemas.microsoft.com/office/word/2010/wordprocessingDrawing" xmlns:wp="http://schemas.openxmlformats.org/drawingml/2006/wordprocessingDrawing" xmlns:w10="urn:schemas-microsoft-com:office:word" xmlns:w="http://schemas.openxmlformats.org/wordprocessingml/2006/main" xmlns:w14="http://schemas.microsoft.com/office/word/2010/wordml" xmlns:w15="http://schemas.microsoft.com/office/word/2012/wordml" xmlns:w16se="http://schemas.microsoft.com/office/word/2015/wordml/symex" xmlns:wpg="http://schemas.microsoft.com/office/word/2010/wordprocessingGroup" xmlns:wpi="http://schemas.microsoft.com/office/word/2010/wordprocessingInk" xmlns:wne="http://schemas.microsoft.com/office/word/2006/wordml" xmlns:wps="http://schemas.microsoft.com/office/word/2010/wordprocessingShape" mc:Ignorable="w14 w15 w16se wp14">
+<w:endnotes xmlns:wpc="http://schemas.microsoft.com/office/word/2010/wordprocessingCanvas" xmlns:mc="http://schemas.openxmlformats.org/markup-compatibility/2006" xmlns:o="urn:schemas-microsoft-com:office:office" xmlns:r="http://schemas.openxmlformats.org/officeDocument/2006/relationships" xmlns:m="http://schemas.openxmlformats.org/officeDocument/2006/math" xmlns:v="urn:schemas-microsoft-com:vml" xmlns:wp14="http://schemas.microsoft.com/office/word/2010/wordprocessingDrawing" xmlns:wp="http://schemas.openxmlformats.org/drawingml/2006/wordprocessingDrawing" xmlns:w10="urn:schemas-microsoft-com:office:word" xmlns:w="http://schemas.openxmlformats.org/wordprocessingml/2006/main" xmlns:w14="http://schemas.microsoft.com/office/word/2010/wordml" xmlns:w15="http://schemas.microsoft.com/office/word/2012/wordml" xmlns:wpg="http://schemas.microsoft.com/office/word/2010/wordprocessingGroup" xmlns:wpi="http://schemas.microsoft.com/office/word/2010/wordprocessingInk" xmlns:wne="http://schemas.microsoft.com/office/word/2006/wordml" xmlns:wps="http://schemas.microsoft.com/office/word/2010/wordprocessingShape" mc:Ignorable="w14 w15 wp14">
   <w:endnote w:type="separator" w:id="-1">
     <w:p>
       <w:r>
@@ -10777,7 +9930,7 @@
 </file>
 
 <file path=word/footnotes.xml><?xml version="1.0" encoding="utf-8"?>
-<w:footnotes xmlns:wpc="http://schemas.microsoft.com/office/word/2010/wordprocessingCanvas" xmlns:cx="http://schemas.microsoft.com/office/drawing/2014/chartex" xmlns:cx1="http://schemas.microsoft.com/office/drawing/2015/9/8/chartex" xmlns:mc="http://schemas.openxmlformats.org/markup-compatibility/2006" xmlns:o="urn:schemas-microsoft-com:office:office" xmlns:r="http://schemas.openxmlformats.org/officeDocument/2006/relationships" xmlns:m="http://schemas.openxmlformats.org/officeDocument/2006/math" xmlns:v="urn:schemas-microsoft-com:vml" xmlns:wp14="http://schemas.microsoft.com/office/word/2010/wordprocessingDrawing" xmlns:wp="http://schemas.openxmlformats.org/drawingml/2006/wordprocessingDrawing" xmlns:w10="urn:schemas-microsoft-com:office:word" xmlns:w="http://schemas.openxmlformats.org/wordprocessingml/2006/main" xmlns:w14="http://schemas.microsoft.com/office/word/2010/wordml" xmlns:w15="http://schemas.microsoft.com/office/word/2012/wordml" xmlns:w16se="http://schemas.microsoft.com/office/word/2015/wordml/symex" xmlns:wpg="http://schemas.microsoft.com/office/word/2010/wordprocessingGroup" xmlns:wpi="http://schemas.microsoft.com/office/word/2010/wordprocessingInk" xmlns:wne="http://schemas.microsoft.com/office/word/2006/wordml" xmlns:wps="http://schemas.microsoft.com/office/word/2010/wordprocessingShape" mc:Ignorable="w14 w15 w16se wp14">
+<w:footnotes xmlns:wpc="http://schemas.microsoft.com/office/word/2010/wordprocessingCanvas" xmlns:mc="http://schemas.openxmlformats.org/markup-compatibility/2006" xmlns:o="urn:schemas-microsoft-com:office:office" xmlns:r="http://schemas.openxmlformats.org/officeDocument/2006/relationships" xmlns:m="http://schemas.openxmlformats.org/officeDocument/2006/math" xmlns:v="urn:schemas-microsoft-com:vml" xmlns:wp14="http://schemas.microsoft.com/office/word/2010/wordprocessingDrawing" xmlns:wp="http://schemas.openxmlformats.org/drawingml/2006/wordprocessingDrawing" xmlns:w10="urn:schemas-microsoft-com:office:word" xmlns:w="http://schemas.openxmlformats.org/wordprocessingml/2006/main" xmlns:w14="http://schemas.microsoft.com/office/word/2010/wordml" xmlns:w15="http://schemas.microsoft.com/office/word/2012/wordml" xmlns:wpg="http://schemas.microsoft.com/office/word/2010/wordprocessingGroup" xmlns:wpi="http://schemas.microsoft.com/office/word/2010/wordprocessingInk" xmlns:wne="http://schemas.microsoft.com/office/word/2006/wordml" xmlns:wps="http://schemas.microsoft.com/office/word/2010/wordprocessingShape" mc:Ignorable="w14 w15 wp14">
   <w:footnote w:type="separator" w:id="-1">
     <w:p>
       <w:r>
@@ -10796,8 +9949,8 @@
 </file>
 
 <file path=word/numbering.xml><?xml version="1.0" encoding="utf-8"?>
-<w:numbering xmlns:wpc="http://schemas.microsoft.com/office/word/2010/wordprocessingCanvas" xmlns:cx="http://schemas.microsoft.com/office/drawing/2014/chartex" xmlns:cx1="http://schemas.microsoft.com/office/drawing/2015/9/8/chartex" xmlns:mc="http://schemas.openxmlformats.org/markup-compatibility/2006" xmlns:o="urn:schemas-microsoft-com:office:office" xmlns:r="http://schemas.openxmlformats.org/officeDocument/2006/relationships" xmlns:m="http://schemas.openxmlformats.org/officeDocument/2006/math" xmlns:v="urn:schemas-microsoft-com:vml" xmlns:wp14="http://schemas.microsoft.com/office/word/2010/wordprocessingDrawing" xmlns:wp="http://schemas.openxmlformats.org/drawingml/2006/wordprocessingDrawing" xmlns:w10="urn:schemas-microsoft-com:office:word" xmlns:w="http://schemas.openxmlformats.org/wordprocessingml/2006/main" xmlns:w14="http://schemas.microsoft.com/office/word/2010/wordml" xmlns:w15="http://schemas.microsoft.com/office/word/2012/wordml" xmlns:w16se="http://schemas.microsoft.com/office/word/2015/wordml/symex" xmlns:wpg="http://schemas.microsoft.com/office/word/2010/wordprocessingGroup" xmlns:wpi="http://schemas.microsoft.com/office/word/2010/wordprocessingInk" xmlns:wne="http://schemas.microsoft.com/office/word/2006/wordml" xmlns:wps="http://schemas.microsoft.com/office/word/2010/wordprocessingShape" mc:Ignorable="w14 w15 w16se wp14">
-  <w:abstractNum w:abstractNumId="0" w15:restartNumberingAfterBreak="0">
+<w:numbering xmlns:wpc="http://schemas.microsoft.com/office/word/2010/wordprocessingCanvas" xmlns:mc="http://schemas.openxmlformats.org/markup-compatibility/2006" xmlns:o="urn:schemas-microsoft-com:office:office" xmlns:r="http://schemas.openxmlformats.org/officeDocument/2006/relationships" xmlns:m="http://schemas.openxmlformats.org/officeDocument/2006/math" xmlns:v="urn:schemas-microsoft-com:vml" xmlns:wp14="http://schemas.microsoft.com/office/word/2010/wordprocessingDrawing" xmlns:wp="http://schemas.openxmlformats.org/drawingml/2006/wordprocessingDrawing" xmlns:w10="urn:schemas-microsoft-com:office:word" xmlns:w="http://schemas.openxmlformats.org/wordprocessingml/2006/main" xmlns:w14="http://schemas.microsoft.com/office/word/2010/wordml" xmlns:w15="http://schemas.microsoft.com/office/word/2012/wordml" xmlns:wpg="http://schemas.microsoft.com/office/word/2010/wordprocessingGroup" xmlns:wpi="http://schemas.microsoft.com/office/word/2010/wordprocessingInk" xmlns:wne="http://schemas.microsoft.com/office/word/2006/wordml" xmlns:wps="http://schemas.microsoft.com/office/word/2010/wordprocessingShape" mc:Ignorable="w14 w15 wp14">
+  <w:abstractNum w:abstractNumId="0">
     <w:nsid w:val="02F936AA"/>
     <w:multiLevelType w:val="hybridMultilevel"/>
     <w:tmpl w:val="BF023E78"/>
@@ -10910,7 +10063,7 @@
       </w:pPr>
     </w:lvl>
   </w:abstractNum>
-  <w:abstractNum w:abstractNumId="1" w15:restartNumberingAfterBreak="0">
+  <w:abstractNum w:abstractNumId="1">
     <w:nsid w:val="04AF66AC"/>
     <w:multiLevelType w:val="hybridMultilevel"/>
     <w:tmpl w:val="6840C8D2"/>
@@ -11022,7 +10175,7 @@
       </w:rPr>
     </w:lvl>
   </w:abstractNum>
-  <w:abstractNum w:abstractNumId="2" w15:restartNumberingAfterBreak="0">
+  <w:abstractNum w:abstractNumId="2">
     <w:nsid w:val="068F4523"/>
     <w:multiLevelType w:val="hybridMultilevel"/>
     <w:tmpl w:val="3708A366"/>
@@ -11111,7 +10264,7 @@
       </w:pPr>
     </w:lvl>
   </w:abstractNum>
-  <w:abstractNum w:abstractNumId="3" w15:restartNumberingAfterBreak="0">
+  <w:abstractNum w:abstractNumId="3">
     <w:nsid w:val="0A5E664C"/>
     <w:multiLevelType w:val="hybridMultilevel"/>
     <w:tmpl w:val="1EA4F7FE"/>
@@ -11200,7 +10353,7 @@
       </w:pPr>
     </w:lvl>
   </w:abstractNum>
-  <w:abstractNum w:abstractNumId="4" w15:restartNumberingAfterBreak="0">
+  <w:abstractNum w:abstractNumId="4">
     <w:nsid w:val="0E562C0A"/>
     <w:multiLevelType w:val="hybridMultilevel"/>
     <w:tmpl w:val="A464008C"/>
@@ -11289,7 +10442,7 @@
       </w:pPr>
     </w:lvl>
   </w:abstractNum>
-  <w:abstractNum w:abstractNumId="5" w15:restartNumberingAfterBreak="0">
+  <w:abstractNum w:abstractNumId="5">
     <w:nsid w:val="0EDE1B9D"/>
     <w:multiLevelType w:val="hybridMultilevel"/>
     <w:tmpl w:val="1D720F80"/>
@@ -11402,7 +10555,7 @@
       </w:rPr>
     </w:lvl>
   </w:abstractNum>
-  <w:abstractNum w:abstractNumId="6" w15:restartNumberingAfterBreak="0">
+  <w:abstractNum w:abstractNumId="6">
     <w:nsid w:val="127B298B"/>
     <w:multiLevelType w:val="hybridMultilevel"/>
     <w:tmpl w:val="BE0EACF6"/>
@@ -11491,7 +10644,7 @@
       </w:pPr>
     </w:lvl>
   </w:abstractNum>
-  <w:abstractNum w:abstractNumId="7" w15:restartNumberingAfterBreak="0">
+  <w:abstractNum w:abstractNumId="7">
     <w:nsid w:val="12A200B6"/>
     <w:multiLevelType w:val="hybridMultilevel"/>
     <w:tmpl w:val="9F2864AC"/>
@@ -11580,7 +10733,7 @@
       </w:pPr>
     </w:lvl>
   </w:abstractNum>
-  <w:abstractNum w:abstractNumId="8" w15:restartNumberingAfterBreak="0">
+  <w:abstractNum w:abstractNumId="8">
     <w:nsid w:val="159A7325"/>
     <w:multiLevelType w:val="hybridMultilevel"/>
     <w:tmpl w:val="491E671A"/>
@@ -11669,7 +10822,7 @@
       </w:pPr>
     </w:lvl>
   </w:abstractNum>
-  <w:abstractNum w:abstractNumId="9" w15:restartNumberingAfterBreak="0">
+  <w:abstractNum w:abstractNumId="9">
     <w:nsid w:val="18F34D58"/>
     <w:multiLevelType w:val="hybridMultilevel"/>
     <w:tmpl w:val="C4163612"/>
@@ -11758,7 +10911,7 @@
       </w:pPr>
     </w:lvl>
   </w:abstractNum>
-  <w:abstractNum w:abstractNumId="10" w15:restartNumberingAfterBreak="0">
+  <w:abstractNum w:abstractNumId="10">
     <w:nsid w:val="19F45B59"/>
     <w:multiLevelType w:val="hybridMultilevel"/>
     <w:tmpl w:val="73F61A18"/>
@@ -11844,7 +10997,7 @@
       </w:pPr>
     </w:lvl>
   </w:abstractNum>
-  <w:abstractNum w:abstractNumId="11" w15:restartNumberingAfterBreak="0">
+  <w:abstractNum w:abstractNumId="11">
     <w:nsid w:val="1B63596B"/>
     <w:multiLevelType w:val="hybridMultilevel"/>
     <w:tmpl w:val="B8B0B592"/>
@@ -11933,7 +11086,7 @@
       </w:pPr>
     </w:lvl>
   </w:abstractNum>
-  <w:abstractNum w:abstractNumId="12" w15:restartNumberingAfterBreak="0">
+  <w:abstractNum w:abstractNumId="12">
     <w:nsid w:val="26BB1DAD"/>
     <w:multiLevelType w:val="hybridMultilevel"/>
     <w:tmpl w:val="D5082F44"/>
@@ -12022,7 +11175,7 @@
       </w:pPr>
     </w:lvl>
   </w:abstractNum>
-  <w:abstractNum w:abstractNumId="13" w15:restartNumberingAfterBreak="0">
+  <w:abstractNum w:abstractNumId="13">
     <w:nsid w:val="278D0A24"/>
     <w:multiLevelType w:val="hybridMultilevel"/>
     <w:tmpl w:val="35D6DA1E"/>
@@ -12111,7 +11264,7 @@
       </w:pPr>
     </w:lvl>
   </w:abstractNum>
-  <w:abstractNum w:abstractNumId="14" w15:restartNumberingAfterBreak="0">
+  <w:abstractNum w:abstractNumId="14">
     <w:nsid w:val="2B0D45DA"/>
     <w:multiLevelType w:val="hybridMultilevel"/>
     <w:tmpl w:val="40964BFA"/>
@@ -12200,7 +11353,7 @@
       </w:pPr>
     </w:lvl>
   </w:abstractNum>
-  <w:abstractNum w:abstractNumId="15" w15:restartNumberingAfterBreak="0">
+  <w:abstractNum w:abstractNumId="15">
     <w:nsid w:val="2DD61FB9"/>
     <w:multiLevelType w:val="hybridMultilevel"/>
     <w:tmpl w:val="CA080F4C"/>
@@ -12289,7 +11442,7 @@
       </w:pPr>
     </w:lvl>
   </w:abstractNum>
-  <w:abstractNum w:abstractNumId="16" w15:restartNumberingAfterBreak="0">
+  <w:abstractNum w:abstractNumId="16">
     <w:nsid w:val="3891620D"/>
     <w:multiLevelType w:val="hybridMultilevel"/>
     <w:tmpl w:val="F1026400"/>
@@ -12378,7 +11531,7 @@
       </w:pPr>
     </w:lvl>
   </w:abstractNum>
-  <w:abstractNum w:abstractNumId="17" w15:restartNumberingAfterBreak="0">
+  <w:abstractNum w:abstractNumId="17">
     <w:nsid w:val="3F42017B"/>
     <w:multiLevelType w:val="hybridMultilevel"/>
     <w:tmpl w:val="3466813A"/>
@@ -12467,7 +11620,7 @@
       </w:pPr>
     </w:lvl>
   </w:abstractNum>
-  <w:abstractNum w:abstractNumId="18" w15:restartNumberingAfterBreak="0">
+  <w:abstractNum w:abstractNumId="18">
     <w:nsid w:val="3F753820"/>
     <w:multiLevelType w:val="hybridMultilevel"/>
     <w:tmpl w:val="07FE08A6"/>
@@ -12556,7 +11709,7 @@
       </w:pPr>
     </w:lvl>
   </w:abstractNum>
-  <w:abstractNum w:abstractNumId="19" w15:restartNumberingAfterBreak="0">
+  <w:abstractNum w:abstractNumId="19">
     <w:nsid w:val="404C6453"/>
     <w:multiLevelType w:val="hybridMultilevel"/>
     <w:tmpl w:val="760E67A4"/>
@@ -12648,7 +11801,7 @@
       </w:pPr>
     </w:lvl>
   </w:abstractNum>
-  <w:abstractNum w:abstractNumId="20" w15:restartNumberingAfterBreak="0">
+  <w:abstractNum w:abstractNumId="20">
     <w:nsid w:val="46C36022"/>
     <w:multiLevelType w:val="hybridMultilevel"/>
     <w:tmpl w:val="679C3F4E"/>
@@ -12737,7 +11890,7 @@
       </w:pPr>
     </w:lvl>
   </w:abstractNum>
-  <w:abstractNum w:abstractNumId="21" w15:restartNumberingAfterBreak="0">
+  <w:abstractNum w:abstractNumId="21">
     <w:nsid w:val="4AC51EC3"/>
     <w:multiLevelType w:val="hybridMultilevel"/>
     <w:tmpl w:val="9992F804"/>
@@ -12826,7 +11979,7 @@
       </w:pPr>
     </w:lvl>
   </w:abstractNum>
-  <w:abstractNum w:abstractNumId="22" w15:restartNumberingAfterBreak="0">
+  <w:abstractNum w:abstractNumId="22">
     <w:nsid w:val="4B48454D"/>
     <w:multiLevelType w:val="hybridMultilevel"/>
     <w:tmpl w:val="5AFE569E"/>
@@ -12916,7 +12069,7 @@
       </w:pPr>
     </w:lvl>
   </w:abstractNum>
-  <w:abstractNum w:abstractNumId="23" w15:restartNumberingAfterBreak="0">
+  <w:abstractNum w:abstractNumId="23">
     <w:nsid w:val="53540824"/>
     <w:multiLevelType w:val="hybridMultilevel"/>
     <w:tmpl w:val="E2D8088A"/>
@@ -13029,7 +12182,7 @@
       </w:rPr>
     </w:lvl>
   </w:abstractNum>
-  <w:abstractNum w:abstractNumId="24" w15:restartNumberingAfterBreak="0">
+  <w:abstractNum w:abstractNumId="24">
     <w:nsid w:val="53BB679C"/>
     <w:multiLevelType w:val="hybridMultilevel"/>
     <w:tmpl w:val="223A97CE"/>
@@ -13118,7 +12271,7 @@
       </w:pPr>
     </w:lvl>
   </w:abstractNum>
-  <w:abstractNum w:abstractNumId="25" w15:restartNumberingAfterBreak="0">
+  <w:abstractNum w:abstractNumId="25">
     <w:nsid w:val="565B1E95"/>
     <w:multiLevelType w:val="hybridMultilevel"/>
     <w:tmpl w:val="B4745786"/>
@@ -13207,7 +12360,7 @@
       </w:pPr>
     </w:lvl>
   </w:abstractNum>
-  <w:abstractNum w:abstractNumId="26" w15:restartNumberingAfterBreak="0">
+  <w:abstractNum w:abstractNumId="26">
     <w:nsid w:val="58C25803"/>
     <w:multiLevelType w:val="hybridMultilevel"/>
     <w:tmpl w:val="4A7A9624"/>
@@ -13293,7 +12446,7 @@
       </w:pPr>
     </w:lvl>
   </w:abstractNum>
-  <w:abstractNum w:abstractNumId="27" w15:restartNumberingAfterBreak="0">
+  <w:abstractNum w:abstractNumId="27">
     <w:nsid w:val="59485FE6"/>
     <w:multiLevelType w:val="hybridMultilevel"/>
     <w:tmpl w:val="1018E8FA"/>
@@ -13382,7 +12535,7 @@
       </w:pPr>
     </w:lvl>
   </w:abstractNum>
-  <w:abstractNum w:abstractNumId="28" w15:restartNumberingAfterBreak="0">
+  <w:abstractNum w:abstractNumId="28">
     <w:nsid w:val="5974087F"/>
     <w:multiLevelType w:val="hybridMultilevel"/>
     <w:tmpl w:val="3BD24542"/>
@@ -13497,7 +12650,7 @@
       </w:rPr>
     </w:lvl>
   </w:abstractNum>
-  <w:abstractNum w:abstractNumId="29" w15:restartNumberingAfterBreak="0">
+  <w:abstractNum w:abstractNumId="29">
     <w:nsid w:val="5F6C6CA5"/>
     <w:multiLevelType w:val="hybridMultilevel"/>
     <w:tmpl w:val="A5C86852"/>
@@ -13586,7 +12739,7 @@
       </w:pPr>
     </w:lvl>
   </w:abstractNum>
-  <w:abstractNum w:abstractNumId="30" w15:restartNumberingAfterBreak="0">
+  <w:abstractNum w:abstractNumId="30">
     <w:nsid w:val="64100AD4"/>
     <w:multiLevelType w:val="hybridMultilevel"/>
     <w:tmpl w:val="34003FF4"/>
@@ -13675,7 +12828,7 @@
       </w:pPr>
     </w:lvl>
   </w:abstractNum>
-  <w:abstractNum w:abstractNumId="31" w15:restartNumberingAfterBreak="0">
+  <w:abstractNum w:abstractNumId="31">
     <w:nsid w:val="64820B5D"/>
     <w:multiLevelType w:val="hybridMultilevel"/>
     <w:tmpl w:val="595816F8"/>
@@ -13764,7 +12917,7 @@
       </w:pPr>
     </w:lvl>
   </w:abstractNum>
-  <w:abstractNum w:abstractNumId="32" w15:restartNumberingAfterBreak="0">
+  <w:abstractNum w:abstractNumId="32">
     <w:nsid w:val="649162A2"/>
     <w:multiLevelType w:val="hybridMultilevel"/>
     <w:tmpl w:val="9B50B73A"/>
@@ -13853,7 +13006,7 @@
       </w:pPr>
     </w:lvl>
   </w:abstractNum>
-  <w:abstractNum w:abstractNumId="33" w15:restartNumberingAfterBreak="0">
+  <w:abstractNum w:abstractNumId="33">
     <w:nsid w:val="67EF1079"/>
     <w:multiLevelType w:val="hybridMultilevel"/>
     <w:tmpl w:val="3F5655A8"/>
@@ -13946,7 +13099,7 @@
       </w:pPr>
     </w:lvl>
   </w:abstractNum>
-  <w:abstractNum w:abstractNumId="34" w15:restartNumberingAfterBreak="0">
+  <w:abstractNum w:abstractNumId="34">
     <w:nsid w:val="6BB0155A"/>
     <w:multiLevelType w:val="singleLevel"/>
     <w:tmpl w:val="0C0A0001"/>
@@ -13966,7 +13119,7 @@
       </w:rPr>
     </w:lvl>
   </w:abstractNum>
-  <w:abstractNum w:abstractNumId="35" w15:restartNumberingAfterBreak="0">
+  <w:abstractNum w:abstractNumId="35">
     <w:nsid w:val="6F235E2F"/>
     <w:multiLevelType w:val="singleLevel"/>
     <w:tmpl w:val="0C0A0001"/>
@@ -13986,7 +13139,7 @@
       </w:rPr>
     </w:lvl>
   </w:abstractNum>
-  <w:abstractNum w:abstractNumId="36" w15:restartNumberingAfterBreak="0">
+  <w:abstractNum w:abstractNumId="36">
     <w:nsid w:val="6FF3110C"/>
     <w:multiLevelType w:val="hybridMultilevel"/>
     <w:tmpl w:val="7F6CC4E0"/>
@@ -14075,7 +13228,7 @@
       </w:pPr>
     </w:lvl>
   </w:abstractNum>
-  <w:abstractNum w:abstractNumId="37" w15:restartNumberingAfterBreak="0">
+  <w:abstractNum w:abstractNumId="37">
     <w:nsid w:val="71BB50E6"/>
     <w:multiLevelType w:val="hybridMultilevel"/>
     <w:tmpl w:val="7D7A452A"/>
@@ -14164,7 +13317,7 @@
       </w:pPr>
     </w:lvl>
   </w:abstractNum>
-  <w:abstractNum w:abstractNumId="38" w15:restartNumberingAfterBreak="0">
+  <w:abstractNum w:abstractNumId="38">
     <w:nsid w:val="796723EE"/>
     <w:multiLevelType w:val="hybridMultilevel"/>
     <w:tmpl w:val="200A836C"/>
@@ -14253,7 +13406,7 @@
       </w:pPr>
     </w:lvl>
   </w:abstractNum>
-  <w:abstractNum w:abstractNumId="39" w15:restartNumberingAfterBreak="0">
+  <w:abstractNum w:abstractNumId="39">
     <w:nsid w:val="79F61504"/>
     <w:multiLevelType w:val="hybridMultilevel"/>
     <w:tmpl w:val="4186240A"/>
@@ -14342,7 +13495,7 @@
       </w:pPr>
     </w:lvl>
   </w:abstractNum>
-  <w:abstractNum w:abstractNumId="40" w15:restartNumberingAfterBreak="0">
+  <w:abstractNum w:abstractNumId="40">
     <w:nsid w:val="7D3B189D"/>
     <w:multiLevelType w:val="hybridMultilevel"/>
     <w:tmpl w:val="4802C32A"/>
@@ -14431,7 +13584,7 @@
       </w:pPr>
     </w:lvl>
   </w:abstractNum>
-  <w:abstractNum w:abstractNumId="41" w15:restartNumberingAfterBreak="0">
+  <w:abstractNum w:abstractNumId="41">
     <w:nsid w:val="7DC40995"/>
     <w:multiLevelType w:val="hybridMultilevel"/>
     <w:tmpl w:val="886CF740"/>
@@ -14520,7 +13673,7 @@
       </w:pPr>
     </w:lvl>
   </w:abstractNum>
-  <w:abstractNum w:abstractNumId="42" w15:restartNumberingAfterBreak="0">
+  <w:abstractNum w:abstractNumId="42">
     <w:nsid w:val="7EA14206"/>
     <w:multiLevelType w:val="hybridMultilevel"/>
     <w:tmpl w:val="3EEE837A"/>
@@ -14739,7 +13892,7 @@
 </file>
 
 <file path=word/styles.xml><?xml version="1.0" encoding="utf-8"?>
-<w:styles xmlns:mc="http://schemas.openxmlformats.org/markup-compatibility/2006" xmlns:r="http://schemas.openxmlformats.org/officeDocument/2006/relationships" xmlns:w="http://schemas.openxmlformats.org/wordprocessingml/2006/main" xmlns:w14="http://schemas.microsoft.com/office/word/2010/wordml" xmlns:w15="http://schemas.microsoft.com/office/word/2012/wordml" xmlns:w16se="http://schemas.microsoft.com/office/word/2015/wordml/symex" mc:Ignorable="w14 w15 w16se">
+<w:styles xmlns:mc="http://schemas.openxmlformats.org/markup-compatibility/2006" xmlns:r="http://schemas.openxmlformats.org/officeDocument/2006/relationships" xmlns:w="http://schemas.openxmlformats.org/wordprocessingml/2006/main" xmlns:w14="http://schemas.microsoft.com/office/word/2010/wordml" xmlns:w15="http://schemas.microsoft.com/office/word/2012/wordml" mc:Ignorable="w14 w15">
   <w:docDefaults>
     <w:rPrDefault>
       <w:rPr>
@@ -15347,6 +14500,7 @@
       <w:lang w:val="es-AR" w:eastAsia="es-AR"/>
     </w:rPr>
     <w:tblPr>
+      <w:tblInd w:w="0" w:type="dxa"/>
       <w:tblBorders>
         <w:top w:val="single" w:sz="4" w:space="0" w:color="auto"/>
         <w:left w:val="single" w:sz="4" w:space="0" w:color="auto"/>
@@ -15355,6 +14509,12 @@
         <w:insideH w:val="single" w:sz="4" w:space="0" w:color="auto"/>
         <w:insideV w:val="single" w:sz="4" w:space="0" w:color="auto"/>
       </w:tblBorders>
+      <w:tblCellMar>
+        <w:top w:w="0" w:type="dxa"/>
+        <w:left w:w="108" w:type="dxa"/>
+        <w:bottom w:w="0" w:type="dxa"/>
+        <w:right w:w="108" w:type="dxa"/>
+      </w:tblCellMar>
     </w:tblPr>
   </w:style>
   <w:style w:type="paragraph" w:customStyle="1" w:styleId="m3963628290634789857m7538648598264844620m-3856855006906626687xxxmsonormal">
@@ -15897,7 +15057,7 @@
 </file>
 
 <file path=word/glossary/document.xml><?xml version="1.0" encoding="utf-8"?>
-<w:glossaryDocument xmlns:wpc="http://schemas.microsoft.com/office/word/2010/wordprocessingCanvas" xmlns:cx="http://schemas.microsoft.com/office/drawing/2014/chartex" xmlns:cx1="http://schemas.microsoft.com/office/drawing/2015/9/8/chartex" xmlns:mc="http://schemas.openxmlformats.org/markup-compatibility/2006" xmlns:o="urn:schemas-microsoft-com:office:office" xmlns:r="http://schemas.openxmlformats.org/officeDocument/2006/relationships" xmlns:m="http://schemas.openxmlformats.org/officeDocument/2006/math" xmlns:v="urn:schemas-microsoft-com:vml" xmlns:wp14="http://schemas.microsoft.com/office/word/2010/wordprocessingDrawing" xmlns:wp="http://schemas.openxmlformats.org/drawingml/2006/wordprocessingDrawing" xmlns:w10="urn:schemas-microsoft-com:office:word" xmlns:w="http://schemas.openxmlformats.org/wordprocessingml/2006/main" xmlns:w14="http://schemas.microsoft.com/office/word/2010/wordml" xmlns:w15="http://schemas.microsoft.com/office/word/2012/wordml" xmlns:w16se="http://schemas.microsoft.com/office/word/2015/wordml/symex" xmlns:wpg="http://schemas.microsoft.com/office/word/2010/wordprocessingGroup" xmlns:wpi="http://schemas.microsoft.com/office/word/2010/wordprocessingInk" xmlns:wne="http://schemas.microsoft.com/office/word/2006/wordml" xmlns:wps="http://schemas.microsoft.com/office/word/2010/wordprocessingShape" mc:Ignorable="w14 w15 w16se wp14">
+<w:glossaryDocument xmlns:wpc="http://schemas.microsoft.com/office/word/2010/wordprocessingCanvas" xmlns:mc="http://schemas.openxmlformats.org/markup-compatibility/2006" xmlns:o="urn:schemas-microsoft-com:office:office" xmlns:r="http://schemas.openxmlformats.org/officeDocument/2006/relationships" xmlns:m="http://schemas.openxmlformats.org/officeDocument/2006/math" xmlns:v="urn:schemas-microsoft-com:vml" xmlns:wp14="http://schemas.microsoft.com/office/word/2010/wordprocessingDrawing" xmlns:wp="http://schemas.openxmlformats.org/drawingml/2006/wordprocessingDrawing" xmlns:w10="urn:schemas-microsoft-com:office:word" xmlns:w="http://schemas.openxmlformats.org/wordprocessingml/2006/main" xmlns:w14="http://schemas.microsoft.com/office/word/2010/wordml" xmlns:w15="http://schemas.microsoft.com/office/word/2012/wordml" xmlns:wpg="http://schemas.microsoft.com/office/word/2010/wordprocessingGroup" xmlns:wpi="http://schemas.microsoft.com/office/word/2010/wordprocessingInk" xmlns:wne="http://schemas.microsoft.com/office/word/2006/wordml" xmlns:wps="http://schemas.microsoft.com/office/word/2010/wordprocessingShape" mc:Ignorable="w14 w15 wp14">
   <w:docParts>
     <w:docPart>
       <w:docPartPr>
@@ -16038,20 +15198,20 @@
 </file>
 
 <file path=word/glossary/fontTable.xml><?xml version="1.0" encoding="utf-8"?>
-<w:fonts xmlns:mc="http://schemas.openxmlformats.org/markup-compatibility/2006" xmlns:r="http://schemas.openxmlformats.org/officeDocument/2006/relationships" xmlns:w="http://schemas.openxmlformats.org/wordprocessingml/2006/main" xmlns:w14="http://schemas.microsoft.com/office/word/2010/wordml" xmlns:w15="http://schemas.microsoft.com/office/word/2012/wordml" xmlns:w16se="http://schemas.microsoft.com/office/word/2015/wordml/symex" mc:Ignorable="w14 w15 w16se">
+<w:fonts xmlns:mc="http://schemas.openxmlformats.org/markup-compatibility/2006" xmlns:r="http://schemas.openxmlformats.org/officeDocument/2006/relationships" xmlns:w="http://schemas.openxmlformats.org/wordprocessingml/2006/main" xmlns:w14="http://schemas.microsoft.com/office/word/2010/wordml" xmlns:w15="http://schemas.microsoft.com/office/word/2012/wordml" mc:Ignorable="w14 w15">
   <w:font w:name="Arial">
     <w:panose1 w:val="020B0604020202020204"/>
     <w:charset w:val="00"/>
     <w:family w:val="swiss"/>
     <w:pitch w:val="variable"/>
-    <w:sig w:usb0="E0002EFF" w:usb1="C0007843" w:usb2="00000009" w:usb3="00000000" w:csb0="000001FF" w:csb1="00000000"/>
+    <w:sig w:usb0="E0002EFF" w:usb1="C000785B" w:usb2="00000009" w:usb3="00000000" w:csb0="000001FF" w:csb1="00000000"/>
   </w:font>
   <w:font w:name="Calibri">
     <w:panose1 w:val="020F0502020204030204"/>
     <w:charset w:val="00"/>
     <w:family w:val="swiss"/>
     <w:pitch w:val="variable"/>
-    <w:sig w:usb0="E0002AFF" w:usb1="C000247B" w:usb2="00000009" w:usb3="00000000" w:csb0="000001FF" w:csb1="00000000"/>
+    <w:sig w:usb0="E4002EFF" w:usb1="C000247B" w:usb2="00000009" w:usb3="00000000" w:csb0="000001FF" w:csb1="00000000"/>
   </w:font>
   <w:font w:name="Courier New">
     <w:panose1 w:val="02070309020205020404"/>
@@ -16086,7 +15246,7 @@
     <w:charset w:val="00"/>
     <w:family w:val="swiss"/>
     <w:pitch w:val="variable"/>
-    <w:sig w:usb0="E0002AFF" w:usb1="C000247B" w:usb2="00000009" w:usb3="00000000" w:csb0="000001FF" w:csb1="00000000"/>
+    <w:sig w:usb0="E4002EFF" w:usb1="C000247B" w:usb2="00000009" w:usb3="00000000" w:csb0="000001FF" w:csb1="00000000"/>
   </w:font>
   <w:font w:name="等线 Light">
     <w:panose1 w:val="00000000000000000000"/>
@@ -16107,7 +15267,7 @@
     <w:charset w:val="00"/>
     <w:family w:val="swiss"/>
     <w:pitch w:val="variable"/>
-    <w:sig w:usb0="A10006FF" w:usb1="4000205B" w:usb2="00000010" w:usb3="00000000" w:csb0="0000019F" w:csb1="00000000"/>
+    <w:sig w:usb0="A00006FF" w:usb1="4000205B" w:usb2="00000010" w:usb3="00000000" w:csb0="0000019F" w:csb1="00000000"/>
   </w:font>
   <w:font w:name="Consolas">
     <w:panose1 w:val="020B0609020204030204"/>
@@ -16116,19 +15276,26 @@
     <w:pitch w:val="fixed"/>
     <w:sig w:usb0="E00006FF" w:usb1="0000FCFF" w:usb2="00000001" w:usb3="00000000" w:csb0="0000019F" w:csb1="00000000"/>
   </w:font>
-  <w:font w:name="DengXian">
-    <w:altName w:val="等线"/>
-    <w:panose1 w:val="02010600030101010101"/>
+  <w:font w:name="等线">
+    <w:panose1 w:val="00000000000000000000"/>
     <w:charset w:val="80"/>
     <w:family w:val="roman"/>
     <w:notTrueType/>
     <w:pitch w:val="default"/>
   </w:font>
+  <w:font w:name="SimSun">
+    <w:altName w:val="宋体"/>
+    <w:panose1 w:val="02010600030101010101"/>
+    <w:charset w:val="86"/>
+    <w:family w:val="auto"/>
+    <w:pitch w:val="variable"/>
+    <w:sig w:usb0="00000203" w:usb1="288F0000" w:usb2="00000016" w:usb3="00000000" w:csb0="00040001" w:csb1="00000000"/>
+  </w:font>
 </w:fonts>
 </file>
 
 <file path=word/glossary/settings.xml><?xml version="1.0" encoding="utf-8"?>
-<w:settings xmlns:mc="http://schemas.openxmlformats.org/markup-compatibility/2006" xmlns:o="urn:schemas-microsoft-com:office:office" xmlns:r="http://schemas.openxmlformats.org/officeDocument/2006/relationships" xmlns:m="http://schemas.openxmlformats.org/officeDocument/2006/math" xmlns:v="urn:schemas-microsoft-com:vml" xmlns:w10="urn:schemas-microsoft-com:office:word" xmlns:w="http://schemas.openxmlformats.org/wordprocessingml/2006/main" xmlns:w14="http://schemas.microsoft.com/office/word/2010/wordml" xmlns:w15="http://schemas.microsoft.com/office/word/2012/wordml" xmlns:w16se="http://schemas.microsoft.com/office/word/2015/wordml/symex" xmlns:sl="http://schemas.openxmlformats.org/schemaLibrary/2006/main" mc:Ignorable="w14 w15 w16se">
+<w:settings xmlns:mc="http://schemas.openxmlformats.org/markup-compatibility/2006" xmlns:o="urn:schemas-microsoft-com:office:office" xmlns:r="http://schemas.openxmlformats.org/officeDocument/2006/relationships" xmlns:m="http://schemas.openxmlformats.org/officeDocument/2006/math" xmlns:v="urn:schemas-microsoft-com:vml" xmlns:w10="urn:schemas-microsoft-com:office:word" xmlns:w="http://schemas.openxmlformats.org/wordprocessingml/2006/main" xmlns:w14="http://schemas.microsoft.com/office/word/2010/wordml" xmlns:w15="http://schemas.microsoft.com/office/word/2012/wordml" xmlns:sl="http://schemas.openxmlformats.org/schemaLibrary/2006/main" mc:Ignorable="w14 w15">
   <w:view w:val="normal"/>
   <w:revisionView w:inkAnnotations="0"/>
   <w:defaultTabStop w:val="708"/>
@@ -16188,7 +15355,7 @@
 </file>
 
 <file path=word/glossary/styles.xml><?xml version="1.0" encoding="utf-8"?>
-<w:styles xmlns:mc="http://schemas.openxmlformats.org/markup-compatibility/2006" xmlns:r="http://schemas.openxmlformats.org/officeDocument/2006/relationships" xmlns:w="http://schemas.openxmlformats.org/wordprocessingml/2006/main" xmlns:w14="http://schemas.microsoft.com/office/word/2010/wordml" xmlns:w15="http://schemas.microsoft.com/office/word/2012/wordml" xmlns:w16se="http://schemas.microsoft.com/office/word/2015/wordml/symex" mc:Ignorable="w14 w15 w16se">
+<w:styles xmlns:mc="http://schemas.openxmlformats.org/markup-compatibility/2006" xmlns:r="http://schemas.openxmlformats.org/officeDocument/2006/relationships" xmlns:w="http://schemas.openxmlformats.org/wordprocessingml/2006/main" xmlns:w14="http://schemas.microsoft.com/office/word/2010/wordml" xmlns:w15="http://schemas.microsoft.com/office/word/2012/wordml" mc:Ignorable="w14 w15">
   <w:docDefaults>
     <w:rPrDefault>
       <w:rPr>
@@ -16651,7 +15818,7 @@
 </file>
 
 <file path=word/glossary/webSettings.xml><?xml version="1.0" encoding="utf-8"?>
-<w:webSettings xmlns:mc="http://schemas.openxmlformats.org/markup-compatibility/2006" xmlns:r="http://schemas.openxmlformats.org/officeDocument/2006/relationships" xmlns:w="http://schemas.openxmlformats.org/wordprocessingml/2006/main" xmlns:w14="http://schemas.microsoft.com/office/word/2010/wordml" xmlns:w15="http://schemas.microsoft.com/office/word/2012/wordml" xmlns:w16se="http://schemas.microsoft.com/office/word/2015/wordml/symex" mc:Ignorable="w14 w15 w16se">
+<w:webSettings xmlns:mc="http://schemas.openxmlformats.org/markup-compatibility/2006" xmlns:r="http://schemas.openxmlformats.org/officeDocument/2006/relationships" xmlns:w="http://schemas.openxmlformats.org/wordprocessingml/2006/main" xmlns:w14="http://schemas.microsoft.com/office/word/2010/wordml" xmlns:w15="http://schemas.microsoft.com/office/word/2012/wordml" mc:Ignorable="w14 w15">
   <w:optimizeForBrowser/>
   <w:allowPNG/>
 </w:webSettings>
@@ -16923,7 +16090,7 @@
 </file>
 
 <file path=customXml/itemProps1.xml><?xml version="1.0" encoding="utf-8"?>
-<ds:datastoreItem xmlns:ds="http://schemas.openxmlformats.org/officeDocument/2006/customXml" ds:itemID="{3642E87B-58AD-4E98-A3F1-E780055B399A}">
+<ds:datastoreItem xmlns:ds="http://schemas.openxmlformats.org/officeDocument/2006/customXml" ds:itemID="{AB27D5F4-2229-4072-AE77-C0AFAC0EDA32}">
   <ds:schemaRefs>
     <ds:schemaRef ds:uri="http://schemas.openxmlformats.org/officeDocument/2006/bibliography"/>
   </ds:schemaRefs>

</xml_diff>